<commit_message>
begin to deal with the 2st bomb in 2-Bomb-Lab, and write down some thinking in corresponding docs
</commit_message>
<xml_diff>
--- a/my-solution/2-Bomb-Lab/bomb/how to defuse bombs_Chinese.docx
+++ b/my-solution/2-Bomb-Lab/bomb/how to defuse bombs_Chinese.docx
@@ -112,8 +112,6 @@
         </w:rPr>
         <w:t>接下来分别讲述解除6个炸弹的过程：</w:t>
       </w:r>
-      <w:bookmarkStart w:id="0" w:name="_GoBack"/>
-      <w:bookmarkEnd w:id="0"/>
     </w:p>
     <w:p>
       <w:pPr>
@@ -147,6 +145,7 @@
     <w:p>
       <w:pPr>
         <w:numPr>
+          <w:ilvl w:val="0"/>
           <w:numId w:val="0"/>
         </w:numPr>
         <w:jc w:val="both"/>
@@ -166,6 +165,7 @@
     <w:p>
       <w:pPr>
         <w:numPr>
+          <w:ilvl w:val="0"/>
           <w:numId w:val="0"/>
         </w:numPr>
         <w:jc w:val="both"/>
@@ -217,6 +217,7 @@
     <w:p>
       <w:pPr>
         <w:numPr>
+          <w:ilvl w:val="0"/>
           <w:numId w:val="0"/>
         </w:numPr>
         <w:jc w:val="both"/>
@@ -236,6 +237,7 @@
     <w:p>
       <w:pPr>
         <w:numPr>
+          <w:ilvl w:val="0"/>
           <w:numId w:val="0"/>
         </w:numPr>
         <w:jc w:val="both"/>
@@ -287,6 +289,7 @@
     <w:p>
       <w:pPr>
         <w:numPr>
+          <w:ilvl w:val="0"/>
           <w:numId w:val="0"/>
         </w:numPr>
         <w:jc w:val="both"/>
@@ -306,6 +309,7 @@
     <w:p>
       <w:pPr>
         <w:numPr>
+          <w:ilvl w:val="0"/>
           <w:numId w:val="0"/>
         </w:numPr>
         <w:jc w:val="both"/>
@@ -357,6 +361,7 @@
     <w:p>
       <w:pPr>
         <w:numPr>
+          <w:ilvl w:val="0"/>
           <w:numId w:val="0"/>
         </w:numPr>
         <w:jc w:val="both"/>
@@ -376,6 +381,7 @@
     <w:p>
       <w:pPr>
         <w:numPr>
+          <w:ilvl w:val="0"/>
           <w:numId w:val="0"/>
         </w:numPr>
         <w:jc w:val="both"/>
@@ -427,14 +433,16 @@
     <w:p>
       <w:pPr>
         <w:numPr>
-          <w:numId w:val="0"/>
-        </w:numPr>
-        <w:jc w:val="both"/>
-      </w:pPr>
-    </w:p>
-    <w:p>
-      <w:pPr>
-        <w:numPr>
+          <w:ilvl w:val="0"/>
+          <w:numId w:val="0"/>
+        </w:numPr>
+        <w:jc w:val="both"/>
+      </w:pPr>
+    </w:p>
+    <w:p>
+      <w:pPr>
+        <w:numPr>
+          <w:ilvl w:val="0"/>
           <w:numId w:val="0"/>
         </w:numPr>
         <w:jc w:val="both"/>
@@ -454,6 +462,7 @@
     <w:p>
       <w:pPr>
         <w:numPr>
+          <w:ilvl w:val="0"/>
           <w:numId w:val="0"/>
         </w:numPr>
         <w:jc w:val="both"/>
@@ -505,6 +514,7 @@
     <w:p>
       <w:pPr>
         <w:numPr>
+          <w:ilvl w:val="0"/>
           <w:numId w:val="0"/>
         </w:numPr>
         <w:jc w:val="both"/>
@@ -524,6 +534,7 @@
     <w:p>
       <w:pPr>
         <w:numPr>
+          <w:ilvl w:val="0"/>
           <w:numId w:val="0"/>
         </w:numPr>
         <w:jc w:val="both"/>
@@ -579,6 +590,7 @@
     <w:p>
       <w:pPr>
         <w:numPr>
+          <w:ilvl w:val="0"/>
           <w:numId w:val="0"/>
         </w:numPr>
         <w:jc w:val="both"/>
@@ -598,6 +610,7 @@
     <w:p>
       <w:pPr>
         <w:numPr>
+          <w:ilvl w:val="0"/>
           <w:numId w:val="0"/>
         </w:numPr>
         <w:jc w:val="both"/>
@@ -649,6 +662,7 @@
     <w:p>
       <w:pPr>
         <w:numPr>
+          <w:ilvl w:val="0"/>
           <w:numId w:val="0"/>
         </w:numPr>
         <w:jc w:val="both"/>
@@ -674,6 +688,7 @@
     <w:p>
       <w:pPr>
         <w:numPr>
+          <w:ilvl w:val="0"/>
           <w:numId w:val="0"/>
         </w:numPr>
         <w:jc w:val="both"/>
@@ -725,6 +740,7 @@
     <w:p>
       <w:pPr>
         <w:numPr>
+          <w:ilvl w:val="0"/>
           <w:numId w:val="0"/>
         </w:numPr>
         <w:jc w:val="both"/>
@@ -739,6 +755,312 @@
           <w:lang w:val="en"/>
         </w:rPr>
         <w:t>rdi是我们此前暂时输入的测试字符串testtring，这也验证了此前的猜想，那么另一个就是解除炸弹所需要的了。</w:t>
+      </w:r>
+    </w:p>
+    <w:p>
+      <w:pPr>
+        <w:numPr>
+          <w:ilvl w:val="0"/>
+          <w:numId w:val="0"/>
+        </w:numPr>
+        <w:jc w:val="both"/>
+        <w:rPr>
+          <w:rFonts w:hint="default"/>
+          <w:lang w:val="en"/>
+        </w:rPr>
+      </w:pPr>
+    </w:p>
+    <w:p>
+      <w:pPr>
+        <w:numPr>
+          <w:ilvl w:val="0"/>
+          <w:numId w:val="0"/>
+        </w:numPr>
+        <w:jc w:val="both"/>
+        <w:rPr>
+          <w:rFonts w:hint="default"/>
+          <w:lang w:val="en"/>
+        </w:rPr>
+      </w:pPr>
+    </w:p>
+    <w:p>
+      <w:pPr>
+        <w:numPr>
+          <w:ilvl w:val="0"/>
+          <w:numId w:val="1"/>
+        </w:numPr>
+        <w:ind w:left="0" w:leftChars="0" w:firstLine="0" w:firstLineChars="0"/>
+        <w:jc w:val="both"/>
+        <w:rPr>
+          <w:rFonts w:hint="default"/>
+          <w:lang w:val="en"/>
+        </w:rPr>
+      </w:pPr>
+      <w:r>
+        <w:rPr>
+          <w:rFonts w:hint="default"/>
+          <w:lang w:val="en"/>
+        </w:rPr>
+        <w:t>phase_2</w:t>
+      </w:r>
+    </w:p>
+    <w:p>
+      <w:pPr>
+        <w:numPr>
+          <w:ilvl w:val="0"/>
+          <w:numId w:val="0"/>
+        </w:numPr>
+        <w:jc w:val="both"/>
+        <w:rPr>
+          <w:rFonts w:hint="default"/>
+          <w:lang w:val="en"/>
+        </w:rPr>
+      </w:pPr>
+      <w:r>
+        <w:rPr>
+          <w:rFonts w:hint="default"/>
+          <w:lang w:val="en"/>
+        </w:rPr>
+        <w:t>和上述步骤一样，我们首先在phase_2这个函数处打一个断点，然后用run命令开始运行，将第一个炸弹解除之后，再次输入testring作为测试用的提交的字符串，输入后程序会停止在此前我们打下的断点，类似地，在此处用disas命令解汇编：</w:t>
+      </w:r>
+    </w:p>
+    <w:p>
+      <w:pPr>
+        <w:numPr>
+          <w:ilvl w:val="0"/>
+          <w:numId w:val="0"/>
+        </w:numPr>
+        <w:jc w:val="both"/>
+      </w:pPr>
+      <w:r>
+        <w:drawing>
+          <wp:inline distT="0" distB="0" distL="114300" distR="114300">
+            <wp:extent cx="5270500" cy="3100070"/>
+            <wp:effectExtent l="0" t="0" r="6350" b="5080"/>
+            <wp:docPr id="10" name="Picture 1"/>
+            <wp:cNvGraphicFramePr>
+              <a:graphicFrameLocks xmlns:a="http://schemas.openxmlformats.org/drawingml/2006/main" noChangeAspect="true"/>
+            </wp:cNvGraphicFramePr>
+            <a:graphic xmlns:a="http://schemas.openxmlformats.org/drawingml/2006/main">
+              <a:graphicData uri="http://schemas.openxmlformats.org/drawingml/2006/picture">
+                <pic:pic xmlns:pic="http://schemas.openxmlformats.org/drawingml/2006/picture">
+                  <pic:nvPicPr>
+                    <pic:cNvPr id="10" name="Picture 1"/>
+                    <pic:cNvPicPr>
+                      <a:picLocks noChangeAspect="true"/>
+                    </pic:cNvPicPr>
+                  </pic:nvPicPr>
+                  <pic:blipFill>
+                    <a:blip r:embed="rId13"/>
+                    <a:stretch>
+                      <a:fillRect/>
+                    </a:stretch>
+                  </pic:blipFill>
+                  <pic:spPr>
+                    <a:xfrm>
+                      <a:off x="0" y="0"/>
+                      <a:ext cx="5270500" cy="3100070"/>
+                    </a:xfrm>
+                    <a:prstGeom prst="rect">
+                      <a:avLst/>
+                    </a:prstGeom>
+                    <a:noFill/>
+                    <a:ln>
+                      <a:noFill/>
+                    </a:ln>
+                  </pic:spPr>
+                </pic:pic>
+              </a:graphicData>
+            </a:graphic>
+          </wp:inline>
+        </w:drawing>
+      </w:r>
+    </w:p>
+    <w:p>
+      <w:pPr>
+        <w:numPr>
+          <w:ilvl w:val="0"/>
+          <w:numId w:val="0"/>
+        </w:numPr>
+        <w:jc w:val="both"/>
+        <w:rPr>
+          <w:rFonts w:hint="default"/>
+          <w:lang w:val="en"/>
+        </w:rPr>
+      </w:pPr>
+      <w:r>
+        <w:drawing>
+          <wp:inline distT="0" distB="0" distL="114300" distR="114300">
+            <wp:extent cx="5265420" cy="3135630"/>
+            <wp:effectExtent l="0" t="0" r="11430" b="7620"/>
+            <wp:docPr id="11" name="Picture 2"/>
+            <wp:cNvGraphicFramePr>
+              <a:graphicFrameLocks xmlns:a="http://schemas.openxmlformats.org/drawingml/2006/main" noChangeAspect="true"/>
+            </wp:cNvGraphicFramePr>
+            <a:graphic xmlns:a="http://schemas.openxmlformats.org/drawingml/2006/main">
+              <a:graphicData uri="http://schemas.openxmlformats.org/drawingml/2006/picture">
+                <pic:pic xmlns:pic="http://schemas.openxmlformats.org/drawingml/2006/picture">
+                  <pic:nvPicPr>
+                    <pic:cNvPr id="11" name="Picture 2"/>
+                    <pic:cNvPicPr>
+                      <a:picLocks noChangeAspect="true"/>
+                    </pic:cNvPicPr>
+                  </pic:nvPicPr>
+                  <pic:blipFill>
+                    <a:blip r:embed="rId14"/>
+                    <a:stretch>
+                      <a:fillRect/>
+                    </a:stretch>
+                  </pic:blipFill>
+                  <pic:spPr>
+                    <a:xfrm>
+                      <a:off x="0" y="0"/>
+                      <a:ext cx="5265420" cy="3135630"/>
+                    </a:xfrm>
+                    <a:prstGeom prst="rect">
+                      <a:avLst/>
+                    </a:prstGeom>
+                    <a:noFill/>
+                    <a:ln>
+                      <a:noFill/>
+                    </a:ln>
+                  </pic:spPr>
+                </pic:pic>
+              </a:graphicData>
+            </a:graphic>
+          </wp:inline>
+        </w:drawing>
+      </w:r>
+    </w:p>
+    <w:p>
+      <w:pPr>
+        <w:numPr>
+          <w:ilvl w:val="0"/>
+          <w:numId w:val="0"/>
+        </w:numPr>
+        <w:jc w:val="both"/>
+        <w:rPr>
+          <w:rFonts w:hint="default"/>
+          <w:lang w:val="en"/>
+        </w:rPr>
+      </w:pPr>
+      <w:r>
+        <w:rPr>
+          <w:rFonts w:hint="default"/>
+          <w:lang w:val="en"/>
+        </w:rPr>
+        <w:t>相比于phase_1中的strings_not_equal的直观，此时这里的逻辑更为复杂一些，无法一眼看出这一段代码的真实意图，我们可以暂时将不明白的部分作为一个黑箱看待，之后再去探究细节，此处先去理解各个黑箱之间的逻辑结构，</w:t>
+      </w:r>
+    </w:p>
+    <w:p>
+      <w:pPr>
+        <w:numPr>
+          <w:ilvl w:val="0"/>
+          <w:numId w:val="0"/>
+        </w:numPr>
+        <w:jc w:val="both"/>
+        <w:rPr>
+          <w:rFonts w:hint="default"/>
+          <w:lang w:val="en"/>
+        </w:rPr>
+      </w:pPr>
+      <w:r>
+        <w:rPr>
+          <w:rFonts w:hint="default"/>
+          <w:lang w:val="en"/>
+        </w:rPr>
+        <w:t xml:space="preserve">  </w:t>
+      </w:r>
+      <w:bookmarkStart w:id="0" w:name="_GoBack"/>
+      <w:bookmarkEnd w:id="0"/>
+    </w:p>
+    <w:p>
+      <w:pPr>
+        <w:numPr>
+          <w:ilvl w:val="0"/>
+          <w:numId w:val="0"/>
+        </w:numPr>
+        <w:jc w:val="both"/>
+        <w:rPr>
+          <w:rFonts w:hint="default"/>
+          <w:lang w:val="en"/>
+        </w:rPr>
+      </w:pPr>
+    </w:p>
+    <w:p>
+      <w:pPr>
+        <w:numPr>
+          <w:ilvl w:val="0"/>
+          <w:numId w:val="0"/>
+        </w:numPr>
+        <w:jc w:val="both"/>
+        <w:rPr>
+          <w:rFonts w:hint="default"/>
+          <w:lang w:val="en"/>
+        </w:rPr>
+      </w:pPr>
+      <w:r>
+        <w:rPr>
+          <w:rFonts w:hint="default"/>
+          <w:lang w:val="en"/>
+        </w:rPr>
+        <w:t>read_six_numbers:</w:t>
+      </w:r>
+    </w:p>
+    <w:p>
+      <w:pPr>
+        <w:numPr>
+          <w:ilvl w:val="0"/>
+          <w:numId w:val="0"/>
+        </w:numPr>
+        <w:jc w:val="both"/>
+        <w:rPr>
+          <w:rFonts w:hint="default"/>
+          <w:lang w:val="en"/>
+        </w:rPr>
+      </w:pPr>
+      <w:r>
+        <w:drawing>
+          <wp:inline distT="0" distB="0" distL="114300" distR="114300">
+            <wp:extent cx="5272405" cy="2988310"/>
+            <wp:effectExtent l="0" t="0" r="4445" b="2540"/>
+            <wp:docPr id="12" name="Picture 1"/>
+            <wp:cNvGraphicFramePr>
+              <a:graphicFrameLocks xmlns:a="http://schemas.openxmlformats.org/drawingml/2006/main" noChangeAspect="true"/>
+            </wp:cNvGraphicFramePr>
+            <a:graphic xmlns:a="http://schemas.openxmlformats.org/drawingml/2006/main">
+              <a:graphicData uri="http://schemas.openxmlformats.org/drawingml/2006/picture">
+                <pic:pic xmlns:pic="http://schemas.openxmlformats.org/drawingml/2006/picture">
+                  <pic:nvPicPr>
+                    <pic:cNvPr id="12" name="Picture 1"/>
+                    <pic:cNvPicPr>
+                      <a:picLocks noChangeAspect="true"/>
+                    </pic:cNvPicPr>
+                  </pic:nvPicPr>
+                  <pic:blipFill>
+                    <a:blip r:embed="rId15"/>
+                    <a:stretch>
+                      <a:fillRect/>
+                    </a:stretch>
+                  </pic:blipFill>
+                  <pic:spPr>
+                    <a:xfrm>
+                      <a:off x="0" y="0"/>
+                      <a:ext cx="5272405" cy="2988310"/>
+                    </a:xfrm>
+                    <a:prstGeom prst="rect">
+                      <a:avLst/>
+                    </a:prstGeom>
+                    <a:noFill/>
+                    <a:ln>
+                      <a:noFill/>
+                    </a:ln>
+                  </pic:spPr>
+                </pic:pic>
+              </a:graphicData>
+            </a:graphic>
+          </wp:inline>
+        </w:drawing>
       </w:r>
     </w:p>
     <w:sectPr>
@@ -846,7 +1168,7 @@
     <w:lsdException w:qFormat="1" w:unhideWhenUsed="0" w:uiPriority="0" w:semiHidden="0" w:name="Title"/>
     <w:lsdException w:unhideWhenUsed="0" w:uiPriority="0" w:semiHidden="0" w:name="Closing"/>
     <w:lsdException w:unhideWhenUsed="0" w:uiPriority="0" w:semiHidden="0" w:name="Signature"/>
-    <w:lsdException w:unhideWhenUsed="0" w:uiPriority="0" w:name="Default Paragraph Font"/>
+    <w:lsdException w:qFormat="1" w:unhideWhenUsed="0" w:uiPriority="0" w:name="Default Paragraph Font"/>
     <w:lsdException w:unhideWhenUsed="0" w:uiPriority="0" w:semiHidden="0" w:name="Body Text"/>
     <w:lsdException w:unhideWhenUsed="0" w:uiPriority="0" w:semiHidden="0" w:name="Body Text Indent"/>
     <w:lsdException w:unhideWhenUsed="0" w:uiPriority="0" w:semiHidden="0" w:name="List Continue"/>
@@ -884,7 +1206,7 @@
     <w:lsdException w:unhideWhenUsed="0" w:uiPriority="0" w:semiHidden="0" w:name="HTML Sample"/>
     <w:lsdException w:unhideWhenUsed="0" w:uiPriority="0" w:semiHidden="0" w:name="HTML Typewriter"/>
     <w:lsdException w:unhideWhenUsed="0" w:uiPriority="0" w:semiHidden="0" w:name="HTML Variable"/>
-    <w:lsdException w:unhideWhenUsed="0" w:uiPriority="0" w:name="Normal Table"/>
+    <w:lsdException w:qFormat="1" w:unhideWhenUsed="0" w:uiPriority="0" w:name="Normal Table"/>
     <w:lsdException w:unhideWhenUsed="0" w:uiPriority="0" w:semiHidden="0" w:name="annotation subject"/>
     <w:lsdException w:unhideWhenUsed="0" w:uiPriority="0" w:semiHidden="0" w:name="Table Simple 1"/>
     <w:lsdException w:unhideWhenUsed="0" w:uiPriority="0" w:semiHidden="0" w:name="Table Simple 2"/>
@@ -1042,11 +1364,13 @@
   <w:style w:type="character" w:default="1" w:styleId="2">
     <w:name w:val="Default Paragraph Font"/>
     <w:semiHidden/>
+    <w:qFormat/>
     <w:uiPriority w:val="0"/>
   </w:style>
   <w:style w:type="table" w:default="1" w:styleId="3">
     <w:name w:val="Normal Table"/>
     <w:semiHidden/>
+    <w:qFormat/>
     <w:uiPriority w:val="0"/>
     <w:tblPr>
       <w:tblCellMar>

</xml_diff>

<commit_message>
finish the 2st bomb and corresponding docs in 2-Bomb-Lab
</commit_message>
<xml_diff>
--- a/my-solution/2-Bomb-Lab/bomb/how to defuse bombs_Chinese.docx
+++ b/my-solution/2-Bomb-Lab/bomb/how to defuse bombs_Chinese.docx
@@ -811,33 +811,33 @@
           <w:numId w:val="0"/>
         </w:numPr>
         <w:jc w:val="both"/>
-        <w:rPr>
-          <w:rFonts w:hint="default"/>
-          <w:lang w:val="en"/>
-        </w:rPr>
-      </w:pPr>
-      <w:r>
-        <w:rPr>
-          <w:rFonts w:hint="default"/>
-          <w:lang w:val="en"/>
-        </w:rPr>
-        <w:t>和上述步骤一样，我们首先在phase_2这个函数处打一个断点，然后用run命令开始运行，将第一个炸弹解除之后，再次输入testring作为测试用的提交的字符串，输入后程序会停止在此前我们打下的断点，类似地，在此处用disas命令解汇编：</w:t>
-      </w:r>
-    </w:p>
-    <w:p>
-      <w:pPr>
-        <w:numPr>
-          <w:ilvl w:val="0"/>
-          <w:numId w:val="0"/>
-        </w:numPr>
-        <w:jc w:val="both"/>
+      </w:pPr>
+      <w:r>
+        <w:rPr>
+          <w:rFonts w:hint="default"/>
+          <w:lang w:val="en"/>
+        </w:rPr>
+        <w:t>和上述步骤一样，首先对phase_2用disas命令解汇编：</w:t>
+      </w:r>
+    </w:p>
+    <w:p>
+      <w:pPr>
+        <w:numPr>
+          <w:ilvl w:val="0"/>
+          <w:numId w:val="0"/>
+        </w:numPr>
+        <w:jc w:val="both"/>
+        <w:rPr>
+          <w:rFonts w:hint="default"/>
+          <w:lang w:val="en"/>
+        </w:rPr>
       </w:pPr>
       <w:r>
         <w:drawing>
           <wp:inline distT="0" distB="0" distL="114300" distR="114300">
-            <wp:extent cx="5270500" cy="3100070"/>
-            <wp:effectExtent l="0" t="0" r="6350" b="5080"/>
-            <wp:docPr id="10" name="Picture 1"/>
+            <wp:extent cx="5269230" cy="4443095"/>
+            <wp:effectExtent l="0" t="0" r="7620" b="14605"/>
+            <wp:docPr id="13" name="Picture 1"/>
             <wp:cNvGraphicFramePr>
               <a:graphicFrameLocks xmlns:a="http://schemas.openxmlformats.org/drawingml/2006/main" noChangeAspect="true"/>
             </wp:cNvGraphicFramePr>
@@ -845,7 +845,7 @@
               <a:graphicData uri="http://schemas.openxmlformats.org/drawingml/2006/picture">
                 <pic:pic xmlns:pic="http://schemas.openxmlformats.org/drawingml/2006/picture">
                   <pic:nvPicPr>
-                    <pic:cNvPr id="10" name="Picture 1"/>
+                    <pic:cNvPr id="13" name="Picture 1"/>
                     <pic:cNvPicPr>
                       <a:picLocks noChangeAspect="true"/>
                     </pic:cNvPicPr>
@@ -859,7 +859,7 @@
                   <pic:spPr>
                     <a:xfrm>
                       <a:off x="0" y="0"/>
-                      <a:ext cx="5270500" cy="3100070"/>
+                      <a:ext cx="5269230" cy="4443095"/>
                     </a:xfrm>
                     <a:prstGeom prst="rect">
                       <a:avLst/>
@@ -889,11 +889,27 @@
         </w:rPr>
       </w:pPr>
       <w:r>
+        <w:rPr>
+          <w:rFonts w:hint="default"/>
+          <w:lang w:val="en"/>
+        </w:rPr>
+        <w:t>阅读此处汇编代码,首先第一个关注点就在于read_six_numbers这个函数，从函数名上看推断，这个函数的功能应该是读入六个数字，对该函数解汇编：</w:t>
+      </w:r>
+    </w:p>
+    <w:p>
+      <w:pPr>
+        <w:numPr>
+          <w:ilvl w:val="0"/>
+          <w:numId w:val="0"/>
+        </w:numPr>
+        <w:jc w:val="both"/>
+      </w:pPr>
+      <w:r>
         <w:drawing>
           <wp:inline distT="0" distB="0" distL="114300" distR="114300">
-            <wp:extent cx="5265420" cy="3135630"/>
-            <wp:effectExtent l="0" t="0" r="11430" b="7620"/>
-            <wp:docPr id="11" name="Picture 2"/>
+            <wp:extent cx="5272405" cy="3023235"/>
+            <wp:effectExtent l="0" t="0" r="4445" b="5715"/>
+            <wp:docPr id="14" name="Picture 2"/>
             <wp:cNvGraphicFramePr>
               <a:graphicFrameLocks xmlns:a="http://schemas.openxmlformats.org/drawingml/2006/main" noChangeAspect="true"/>
             </wp:cNvGraphicFramePr>
@@ -901,7 +917,7 @@
               <a:graphicData uri="http://schemas.openxmlformats.org/drawingml/2006/picture">
                 <pic:pic xmlns:pic="http://schemas.openxmlformats.org/drawingml/2006/picture">
                   <pic:nvPicPr>
-                    <pic:cNvPr id="11" name="Picture 2"/>
+                    <pic:cNvPr id="14" name="Picture 2"/>
                     <pic:cNvPicPr>
                       <a:picLocks noChangeAspect="true"/>
                     </pic:cNvPicPr>
@@ -915,7 +931,7 @@
                   <pic:spPr>
                     <a:xfrm>
                       <a:off x="0" y="0"/>
-                      <a:ext cx="5265420" cy="3135630"/>
+                      <a:ext cx="5272405" cy="3023235"/>
                     </a:xfrm>
                     <a:prstGeom prst="rect">
                       <a:avLst/>
@@ -946,74 +962,268 @@
       </w:pPr>
       <w:r>
         <w:rPr>
-          <w:rFonts w:hint="default"/>
-          <w:lang w:val="en"/>
-        </w:rPr>
-        <w:t>相比于phase_1中的strings_not_equal的直观，此时这里的逻辑更为复杂一些，无法一眼看出这一段代码的真实意图，我们可以暂时将不明白的部分作为一个黑箱看待，之后再去探究细节，此处先去理解各个黑箱之间的逻辑结构，</w:t>
-      </w:r>
-    </w:p>
-    <w:p>
-      <w:pPr>
-        <w:numPr>
-          <w:ilvl w:val="0"/>
-          <w:numId w:val="0"/>
-        </w:numPr>
-        <w:jc w:val="both"/>
-        <w:rPr>
-          <w:rFonts w:hint="default"/>
-          <w:lang w:val="en"/>
-        </w:rPr>
-      </w:pPr>
-      <w:r>
-        <w:rPr>
-          <w:rFonts w:hint="default"/>
-          <w:lang w:val="en"/>
-        </w:rPr>
-        <w:t xml:space="preserve">  </w:t>
-      </w:r>
-      <w:bookmarkStart w:id="0" w:name="_GoBack"/>
-      <w:bookmarkEnd w:id="0"/>
-    </w:p>
-    <w:p>
-      <w:pPr>
-        <w:numPr>
-          <w:ilvl w:val="0"/>
-          <w:numId w:val="0"/>
-        </w:numPr>
-        <w:jc w:val="both"/>
-        <w:rPr>
-          <w:rFonts w:hint="default"/>
-          <w:lang w:val="en"/>
-        </w:rPr>
-      </w:pPr>
-    </w:p>
-    <w:p>
-      <w:pPr>
-        <w:numPr>
-          <w:ilvl w:val="0"/>
-          <w:numId w:val="0"/>
-        </w:numPr>
-        <w:jc w:val="both"/>
-        <w:rPr>
-          <w:rFonts w:hint="default"/>
-          <w:lang w:val="en"/>
-        </w:rPr>
-      </w:pPr>
-      <w:r>
-        <w:rPr>
-          <w:rFonts w:hint="default"/>
-          <w:lang w:val="en"/>
-        </w:rPr>
-        <w:t>read_six_numbers:</w:t>
-      </w:r>
-    </w:p>
-    <w:p>
-      <w:pPr>
-        <w:numPr>
-          <w:ilvl w:val="0"/>
-          <w:numId w:val="0"/>
-        </w:numPr>
-        <w:jc w:val="both"/>
+          <w:lang w:val="en"/>
+        </w:rPr>
+        <w:t>可以看到，</w:t>
+      </w:r>
+      <w:r>
+        <w:rPr>
+          <w:rFonts w:hint="default"/>
+          <w:lang w:val="en"/>
+        </w:rPr>
+        <w:t>read_six_numbers这个函数的主体逻辑主要就是三步：</w:t>
+      </w:r>
+    </w:p>
+    <w:p>
+      <w:pPr>
+        <w:numPr>
+          <w:ilvl w:val="0"/>
+          <w:numId w:val="2"/>
+        </w:numPr>
+        <w:jc w:val="both"/>
+        <w:rPr>
+          <w:rFonts w:hint="default"/>
+          <w:lang w:val="en"/>
+        </w:rPr>
+      </w:pPr>
+      <w:r>
+        <w:rPr>
+          <w:rFonts w:hint="default"/>
+          <w:lang w:val="en"/>
+        </w:rPr>
+        <w:t>给参数寄存器中传入相应参数，&lt;+0&gt;~&lt;+41&gt;</w:t>
+      </w:r>
+    </w:p>
+    <w:p>
+      <w:pPr>
+        <w:numPr>
+          <w:ilvl w:val="0"/>
+          <w:numId w:val="2"/>
+        </w:numPr>
+        <w:jc w:val="both"/>
+        <w:rPr>
+          <w:rFonts w:hint="default"/>
+          <w:lang w:val="en"/>
+        </w:rPr>
+      </w:pPr>
+      <w:r>
+        <w:rPr>
+          <w:rFonts w:hint="default"/>
+          <w:lang w:val="en"/>
+        </w:rPr>
+        <w:t>调用__isoc99_sscanf@plt函数，&lt;+46&gt;</w:t>
+      </w:r>
+    </w:p>
+    <w:p>
+      <w:pPr>
+        <w:numPr>
+          <w:ilvl w:val="0"/>
+          <w:numId w:val="2"/>
+        </w:numPr>
+        <w:jc w:val="both"/>
+        <w:rPr>
+          <w:rFonts w:hint="default"/>
+          <w:lang w:val="en"/>
+        </w:rPr>
+      </w:pPr>
+      <w:r>
+        <w:rPr>
+          <w:rFonts w:hint="default"/>
+          <w:lang w:val="en"/>
+        </w:rPr>
+        <w:t>跳转，若寄存器%eax中的值不大于五，则引爆炸弹，否则返回。&lt;+51&gt;~&lt;+65&gt;</w:t>
+      </w:r>
+    </w:p>
+    <w:p>
+      <w:pPr>
+        <w:numPr>
+          <w:numId w:val="0"/>
+        </w:numPr>
+        <w:jc w:val="both"/>
+        <w:rPr>
+          <w:rFonts w:hint="default"/>
+          <w:lang w:val="en"/>
+        </w:rPr>
+      </w:pPr>
+    </w:p>
+    <w:p>
+      <w:pPr>
+        <w:numPr>
+          <w:numId w:val="0"/>
+        </w:numPr>
+        <w:jc w:val="both"/>
+        <w:rPr>
+          <w:rFonts w:hint="default"/>
+          <w:lang w:val="en"/>
+        </w:rPr>
+      </w:pPr>
+      <w:r>
+        <w:rPr>
+          <w:rFonts w:hint="default"/>
+          <w:lang w:val="en"/>
+        </w:rPr>
+        <w:t>结合函数名和炸弹在此处起爆的逻辑，可以推测出此函数确实是在读取输入的数字，如果输入的数字数量小于6，那么炸弹将直接起爆，只有当数字数量大于等于6时才进行下一步的判断。</w:t>
+      </w:r>
+    </w:p>
+    <w:p>
+      <w:pPr>
+        <w:numPr>
+          <w:numId w:val="0"/>
+        </w:numPr>
+        <w:jc w:val="both"/>
+        <w:rPr>
+          <w:rFonts w:hint="default"/>
+          <w:lang w:val="en"/>
+        </w:rPr>
+      </w:pPr>
+    </w:p>
+    <w:p>
+      <w:pPr>
+        <w:numPr>
+          <w:numId w:val="0"/>
+        </w:numPr>
+        <w:jc w:val="both"/>
+        <w:rPr>
+          <w:rFonts w:hint="default"/>
+          <w:lang w:val="en"/>
+        </w:rPr>
+      </w:pPr>
+      <w:r>
+        <w:rPr>
+          <w:rFonts w:hint="default"/>
+          <w:lang w:val="en"/>
+        </w:rPr>
+        <w:t>再观察phase_2函数调用完read_six_numbers函数后的处理逻辑：</w:t>
+      </w:r>
+    </w:p>
+    <w:p>
+      <w:pPr>
+        <w:numPr>
+          <w:numId w:val="0"/>
+        </w:numPr>
+        <w:jc w:val="both"/>
+        <w:rPr>
+          <w:rFonts w:hint="default"/>
+          <w:lang w:val="en"/>
+        </w:rPr>
+      </w:pPr>
+      <w:r>
+        <w:rPr>
+          <w:rFonts w:hint="default"/>
+          <w:lang w:val="en"/>
+        </w:rPr>
+        <w:t>可以看出此处是一个循环处理的逻辑：</w:t>
+      </w:r>
+    </w:p>
+    <w:p>
+      <w:pPr>
+        <w:numPr>
+          <w:numId w:val="0"/>
+        </w:numPr>
+        <w:jc w:val="both"/>
+        <w:rPr>
+          <w:rFonts w:hint="default"/>
+          <w:lang w:val="en"/>
+        </w:rPr>
+      </w:pPr>
+    </w:p>
+    <w:p>
+      <w:pPr>
+        <w:numPr>
+          <w:ilvl w:val="0"/>
+          <w:numId w:val="3"/>
+        </w:numPr>
+        <w:jc w:val="both"/>
+        <w:rPr>
+          <w:rFonts w:hint="default"/>
+          <w:lang w:val="en"/>
+        </w:rPr>
+      </w:pPr>
+      <w:r>
+        <w:rPr>
+          <w:rFonts w:hint="default"/>
+          <w:lang w:val="en"/>
+        </w:rPr>
+        <w:t>首先判断%rsp内存的地址对应内存中数字是否为1，是则继续，否则爆炸</w:t>
+      </w:r>
+    </w:p>
+    <w:p>
+      <w:pPr>
+        <w:numPr>
+          <w:ilvl w:val="0"/>
+          <w:numId w:val="3"/>
+        </w:numPr>
+        <w:jc w:val="both"/>
+        <w:rPr>
+          <w:rFonts w:hint="default"/>
+          <w:lang w:val="en"/>
+        </w:rPr>
+      </w:pPr>
+      <w:r>
+        <w:rPr>
+          <w:rFonts w:hint="default"/>
+          <w:lang w:val="en"/>
+        </w:rPr>
+        <w:t>将%rsp+0x4和%rsp+0x18分别赋值给%rbx和%rbp，刚好是20个字节，能够存储五个int类型的数据</w:t>
+      </w:r>
+    </w:p>
+    <w:p>
+      <w:pPr>
+        <w:numPr>
+          <w:ilvl w:val="0"/>
+          <w:numId w:val="3"/>
+        </w:numPr>
+        <w:jc w:val="both"/>
+        <w:rPr>
+          <w:rFonts w:hint="default"/>
+          <w:lang w:val="en"/>
+        </w:rPr>
+      </w:pPr>
+      <w:r>
+        <w:rPr>
+          <w:rFonts w:hint="default"/>
+          <w:lang w:val="en"/>
+        </w:rPr>
+        <w:t>循环判断，%rbx指向当前判断的数字，%rbp指向循环的边界，每次判断%rbx指向的数字是否是(%rbp-0x4)指向的数字，也就是上一个内存单元中存储的数字的两倍，如果是，则继续循环，否则引爆炸弹。</w:t>
+      </w:r>
+    </w:p>
+    <w:p>
+      <w:pPr>
+        <w:numPr>
+          <w:numId w:val="0"/>
+        </w:numPr>
+        <w:jc w:val="both"/>
+        <w:rPr>
+          <w:rFonts w:hint="default"/>
+          <w:lang w:val="en"/>
+        </w:rPr>
+      </w:pPr>
+    </w:p>
+    <w:p>
+      <w:pPr>
+        <w:numPr>
+          <w:numId w:val="0"/>
+        </w:numPr>
+        <w:jc w:val="both"/>
+        <w:rPr>
+          <w:rFonts w:hint="default"/>
+          <w:lang w:val="en"/>
+        </w:rPr>
+      </w:pPr>
+      <w:r>
+        <w:rPr>
+          <w:rFonts w:hint="default"/>
+          <w:lang w:val="en"/>
+        </w:rPr>
+        <w:t>对应的内存布局如图所示：</w:t>
+      </w:r>
+    </w:p>
+    <w:p>
+      <w:pPr>
+        <w:numPr>
+          <w:numId w:val="0"/>
+        </w:numPr>
+        <w:jc w:val="center"/>
         <w:rPr>
           <w:rFonts w:hint="default"/>
           <w:lang w:val="en"/>
@@ -1022,9 +1232,9 @@
       <w:r>
         <w:drawing>
           <wp:inline distT="0" distB="0" distL="114300" distR="114300">
-            <wp:extent cx="5272405" cy="2988310"/>
-            <wp:effectExtent l="0" t="0" r="4445" b="2540"/>
-            <wp:docPr id="12" name="Picture 1"/>
+            <wp:extent cx="3961765" cy="3016250"/>
+            <wp:effectExtent l="0" t="0" r="635" b="12700"/>
+            <wp:docPr id="15" name="Picture 3"/>
             <wp:cNvGraphicFramePr>
               <a:graphicFrameLocks xmlns:a="http://schemas.openxmlformats.org/drawingml/2006/main" noChangeAspect="true"/>
             </wp:cNvGraphicFramePr>
@@ -1032,7 +1242,7 @@
               <a:graphicData uri="http://schemas.openxmlformats.org/drawingml/2006/picture">
                 <pic:pic xmlns:pic="http://schemas.openxmlformats.org/drawingml/2006/picture">
                   <pic:nvPicPr>
-                    <pic:cNvPr id="12" name="Picture 1"/>
+                    <pic:cNvPr id="15" name="Picture 3"/>
                     <pic:cNvPicPr>
                       <a:picLocks noChangeAspect="true"/>
                     </pic:cNvPicPr>
@@ -1046,7 +1256,7 @@
                   <pic:spPr>
                     <a:xfrm>
                       <a:off x="0" y="0"/>
-                      <a:ext cx="5272405" cy="2988310"/>
+                      <a:ext cx="3961765" cy="3016250"/>
                     </a:xfrm>
                     <a:prstGeom prst="rect">
                       <a:avLst/>
@@ -1063,6 +1273,51 @@
         </w:drawing>
       </w:r>
     </w:p>
+    <w:p>
+      <w:pPr>
+        <w:numPr>
+          <w:numId w:val="0"/>
+        </w:numPr>
+        <w:jc w:val="both"/>
+        <w:rPr>
+          <w:rFonts w:hint="default"/>
+          <w:lang w:val="en"/>
+        </w:rPr>
+      </w:pPr>
+    </w:p>
+    <w:p>
+      <w:pPr>
+        <w:numPr>
+          <w:numId w:val="0"/>
+        </w:numPr>
+        <w:jc w:val="both"/>
+        <w:rPr>
+          <w:rFonts w:hint="default"/>
+          <w:lang w:val="en"/>
+        </w:rPr>
+      </w:pPr>
+    </w:p>
+    <w:p>
+      <w:pPr>
+        <w:numPr>
+          <w:numId w:val="0"/>
+        </w:numPr>
+        <w:jc w:val="both"/>
+        <w:rPr>
+          <w:rFonts w:hint="default"/>
+          <w:lang w:val="en"/>
+        </w:rPr>
+      </w:pPr>
+      <w:r>
+        <w:rPr>
+          <w:rFonts w:hint="default"/>
+          <w:lang w:val="en"/>
+        </w:rPr>
+        <w:t>因此这六个数字应该是1 2 4 8 16 32</w:t>
+      </w:r>
+      <w:bookmarkStart w:id="0" w:name="_GoBack"/>
+      <w:bookmarkEnd w:id="0"/>
+    </w:p>
     <w:sectPr>
       <w:pgSz w:w="11906" w:h="16838"/>
       <w:pgMar w:top="1440" w:right="1800" w:bottom="1440" w:left="1800" w:header="720" w:footer="720" w:gutter="0"/>
@@ -1076,6 +1331,30 @@
 <file path=word/numbering.xml><?xml version="1.0" encoding="utf-8"?>
 <w:numbering xmlns:wpc="http://schemas.microsoft.com/office/word/2010/wordprocessingCanvas" xmlns:mc="http://schemas.openxmlformats.org/markup-compatibility/2006" xmlns:o="urn:schemas-microsoft-com:office:office" xmlns:r="http://schemas.openxmlformats.org/officeDocument/2006/relationships" xmlns:m="http://schemas.openxmlformats.org/officeDocument/2006/math" xmlns:v="urn:schemas-microsoft-com:vml" xmlns:wp14="http://schemas.microsoft.com/office/word/2010/wordprocessingDrawing" xmlns:wp="http://schemas.openxmlformats.org/drawingml/2006/wordprocessingDrawing" xmlns:w10="urn:schemas-microsoft-com:office:word" xmlns:w="http://schemas.openxmlformats.org/wordprocessingml/2006/main" xmlns:w14="http://schemas.microsoft.com/office/word/2010/wordml" xmlns:wpg="http://schemas.microsoft.com/office/word/2010/wordprocessingGroup" xmlns:wpi="http://schemas.microsoft.com/office/word/2010/wordprocessingInk" xmlns:wne="http://schemas.microsoft.com/office/word/2006/wordml" xmlns:wps="http://schemas.microsoft.com/office/word/2010/wordprocessingShape" xmlns:wpsCustomData="http://www.wps.cn/officeDocument/2013/wpsCustomData" mc:Ignorable="w14 wp14">
   <w:abstractNum w:abstractNumId="0">
+    <w:nsid w:val="B7FB3BB7"/>
+    <w:multiLevelType w:val="singleLevel"/>
+    <w:tmpl w:val="B7FB3BB7"/>
+    <w:lvl w:ilvl="0" w:tentative="0">
+      <w:start w:val="1"/>
+      <w:numFmt w:val="decimal"/>
+      <w:suff w:val="space"/>
+      <w:lvlText w:val="%1."/>
+      <w:lvlJc w:val="left"/>
+    </w:lvl>
+  </w:abstractNum>
+  <w:abstractNum w:abstractNumId="1">
+    <w:nsid w:val="BFAE970F"/>
+    <w:multiLevelType w:val="singleLevel"/>
+    <w:tmpl w:val="BFAE970F"/>
+    <w:lvl w:ilvl="0" w:tentative="0">
+      <w:start w:val="1"/>
+      <w:numFmt w:val="decimal"/>
+      <w:suff w:val="space"/>
+      <w:lvlText w:val="%1."/>
+      <w:lvlJc w:val="left"/>
+    </w:lvl>
+  </w:abstractNum>
+  <w:abstractNum w:abstractNumId="2">
     <w:nsid w:val="FD3436A7"/>
     <w:multiLevelType w:val="singleLevel"/>
     <w:tmpl w:val="FD3436A7"/>
@@ -1088,7 +1367,13 @@
     </w:lvl>
   </w:abstractNum>
   <w:num w:numId="1">
+    <w:abstractNumId w:val="2"/>
+  </w:num>
+  <w:num w:numId="2">
     <w:abstractNumId w:val="0"/>
+  </w:num>
+  <w:num w:numId="3">
+    <w:abstractNumId w:val="1"/>
   </w:num>
 </w:numbering>
 </file>

</xml_diff>

<commit_message>
finish the chinese docments,and give all the answers of all labs
</commit_message>
<xml_diff>
--- a/my-solution/2-Bomb-Lab/bomb/how to defuse bombs_Chinese.docx
+++ b/my-solution/2-Bomb-Lab/bomb/how to defuse bombs_Chinese.docx
@@ -115,6 +115,21 @@
     </w:p>
     <w:p>
       <w:pPr>
+        <w:rPr>
+          <w:rFonts w:hint="default"/>
+          <w:lang w:val="en"/>
+        </w:rPr>
+      </w:pPr>
+      <w:r>
+        <w:rPr>
+          <w:rFonts w:hint="default"/>
+          <w:lang w:val="en"/>
+        </w:rPr>
+        <w:br w:type="page"/>
+      </w:r>
+    </w:p>
+    <w:p>
+      <w:pPr>
         <w:jc w:val="both"/>
         <w:rPr>
           <w:rFonts w:hint="default"/>
@@ -759,29 +774,18 @@
     </w:p>
     <w:p>
       <w:pPr>
-        <w:numPr>
-          <w:ilvl w:val="0"/>
-          <w:numId w:val="0"/>
-        </w:numPr>
-        <w:jc w:val="both"/>
-        <w:rPr>
-          <w:rFonts w:hint="default"/>
-          <w:lang w:val="en"/>
-        </w:rPr>
-      </w:pPr>
-    </w:p>
-    <w:p>
-      <w:pPr>
-        <w:numPr>
-          <w:ilvl w:val="0"/>
-          <w:numId w:val="0"/>
-        </w:numPr>
-        <w:jc w:val="both"/>
-        <w:rPr>
-          <w:rFonts w:hint="default"/>
-          <w:lang w:val="en"/>
-        </w:rPr>
-      </w:pPr>
+        <w:rPr>
+          <w:rFonts w:hint="default"/>
+          <w:lang w:val="en"/>
+        </w:rPr>
+      </w:pPr>
+      <w:r>
+        <w:rPr>
+          <w:rFonts w:hint="default"/>
+          <w:lang w:val="en"/>
+        </w:rPr>
+        <w:br w:type="page"/>
+      </w:r>
     </w:p>
     <w:p>
       <w:pPr>
@@ -1037,18 +1041,20 @@
     <w:p>
       <w:pPr>
         <w:numPr>
-          <w:numId w:val="0"/>
-        </w:numPr>
-        <w:jc w:val="both"/>
-        <w:rPr>
-          <w:rFonts w:hint="default"/>
-          <w:lang w:val="en"/>
-        </w:rPr>
-      </w:pPr>
-    </w:p>
-    <w:p>
-      <w:pPr>
-        <w:numPr>
+          <w:ilvl w:val="0"/>
+          <w:numId w:val="0"/>
+        </w:numPr>
+        <w:jc w:val="both"/>
+        <w:rPr>
+          <w:rFonts w:hint="default"/>
+          <w:lang w:val="en"/>
+        </w:rPr>
+      </w:pPr>
+    </w:p>
+    <w:p>
+      <w:pPr>
+        <w:numPr>
+          <w:ilvl w:val="0"/>
           <w:numId w:val="0"/>
         </w:numPr>
         <w:jc w:val="both"/>
@@ -1068,18 +1074,20 @@
     <w:p>
       <w:pPr>
         <w:numPr>
-          <w:numId w:val="0"/>
-        </w:numPr>
-        <w:jc w:val="both"/>
-        <w:rPr>
-          <w:rFonts w:hint="default"/>
-          <w:lang w:val="en"/>
-        </w:rPr>
-      </w:pPr>
-    </w:p>
-    <w:p>
-      <w:pPr>
-        <w:numPr>
+          <w:ilvl w:val="0"/>
+          <w:numId w:val="0"/>
+        </w:numPr>
+        <w:jc w:val="both"/>
+        <w:rPr>
+          <w:rFonts w:hint="default"/>
+          <w:lang w:val="en"/>
+        </w:rPr>
+      </w:pPr>
+    </w:p>
+    <w:p>
+      <w:pPr>
+        <w:numPr>
+          <w:ilvl w:val="0"/>
           <w:numId w:val="0"/>
         </w:numPr>
         <w:jc w:val="both"/>
@@ -1099,6 +1107,7 @@
     <w:p>
       <w:pPr>
         <w:numPr>
+          <w:ilvl w:val="0"/>
           <w:numId w:val="0"/>
         </w:numPr>
         <w:jc w:val="both"/>
@@ -1118,6 +1127,7 @@
     <w:p>
       <w:pPr>
         <w:numPr>
+          <w:ilvl w:val="0"/>
           <w:numId w:val="0"/>
         </w:numPr>
         <w:jc w:val="both"/>
@@ -1190,18 +1200,20 @@
     <w:p>
       <w:pPr>
         <w:numPr>
-          <w:numId w:val="0"/>
-        </w:numPr>
-        <w:jc w:val="both"/>
-        <w:rPr>
-          <w:rFonts w:hint="default"/>
-          <w:lang w:val="en"/>
-        </w:rPr>
-      </w:pPr>
-    </w:p>
-    <w:p>
-      <w:pPr>
-        <w:numPr>
+          <w:ilvl w:val="0"/>
+          <w:numId w:val="0"/>
+        </w:numPr>
+        <w:jc w:val="both"/>
+        <w:rPr>
+          <w:rFonts w:hint="default"/>
+          <w:lang w:val="en"/>
+        </w:rPr>
+      </w:pPr>
+    </w:p>
+    <w:p>
+      <w:pPr>
+        <w:numPr>
+          <w:ilvl w:val="0"/>
           <w:numId w:val="0"/>
         </w:numPr>
         <w:jc w:val="both"/>
@@ -1221,6 +1233,7 @@
     <w:p>
       <w:pPr>
         <w:numPr>
+          <w:ilvl w:val="0"/>
           <w:numId w:val="0"/>
         </w:numPr>
         <w:jc w:val="center"/>
@@ -1276,30 +1289,33 @@
     <w:p>
       <w:pPr>
         <w:numPr>
-          <w:numId w:val="0"/>
-        </w:numPr>
-        <w:jc w:val="both"/>
-        <w:rPr>
-          <w:rFonts w:hint="default"/>
-          <w:lang w:val="en"/>
-        </w:rPr>
-      </w:pPr>
-    </w:p>
-    <w:p>
-      <w:pPr>
-        <w:numPr>
-          <w:numId w:val="0"/>
-        </w:numPr>
-        <w:jc w:val="both"/>
-        <w:rPr>
-          <w:rFonts w:hint="default"/>
-          <w:lang w:val="en"/>
-        </w:rPr>
-      </w:pPr>
-    </w:p>
-    <w:p>
-      <w:pPr>
-        <w:numPr>
+          <w:ilvl w:val="0"/>
+          <w:numId w:val="0"/>
+        </w:numPr>
+        <w:jc w:val="both"/>
+        <w:rPr>
+          <w:rFonts w:hint="default"/>
+          <w:lang w:val="en"/>
+        </w:rPr>
+      </w:pPr>
+    </w:p>
+    <w:p>
+      <w:pPr>
+        <w:numPr>
+          <w:ilvl w:val="0"/>
+          <w:numId w:val="0"/>
+        </w:numPr>
+        <w:jc w:val="both"/>
+        <w:rPr>
+          <w:rFonts w:hint="default"/>
+          <w:lang w:val="en"/>
+        </w:rPr>
+      </w:pPr>
+    </w:p>
+    <w:p>
+      <w:pPr>
+        <w:numPr>
+          <w:ilvl w:val="0"/>
           <w:numId w:val="0"/>
         </w:numPr>
         <w:jc w:val="both"/>
@@ -1314,9 +1330,2385 @@
           <w:lang w:val="en"/>
         </w:rPr>
         <w:t>因此这六个数字应该是1 2 4 8 16 32</w:t>
+      </w:r>
+    </w:p>
+    <w:p>
+      <w:pPr>
+        <w:numPr>
+          <w:ilvl w:val="0"/>
+          <w:numId w:val="0"/>
+        </w:numPr>
+        <w:jc w:val="both"/>
+        <w:rPr>
+          <w:rFonts w:hint="default"/>
+          <w:lang w:val="en"/>
+        </w:rPr>
+      </w:pPr>
+    </w:p>
+    <w:p>
+      <w:pPr>
+        <w:numPr>
+          <w:ilvl w:val="0"/>
+          <w:numId w:val="0"/>
+        </w:numPr>
+        <w:jc w:val="both"/>
+        <w:rPr>
+          <w:rFonts w:hint="default"/>
+          <w:lang w:val="en"/>
+        </w:rPr>
+      </w:pPr>
+    </w:p>
+    <w:p>
+      <w:pPr>
+        <w:numPr>
+          <w:ilvl w:val="0"/>
+          <w:numId w:val="0"/>
+        </w:numPr>
+        <w:jc w:val="both"/>
+        <w:rPr>
+          <w:rFonts w:hint="default"/>
+          <w:lang w:val="en"/>
+        </w:rPr>
+      </w:pPr>
+    </w:p>
+    <w:p>
+      <w:pPr>
+        <w:numPr>
+          <w:ilvl w:val="0"/>
+          <w:numId w:val="0"/>
+        </w:numPr>
+        <w:jc w:val="both"/>
+        <w:rPr>
+          <w:rFonts w:hint="default"/>
+          <w:lang w:val="en"/>
+        </w:rPr>
+      </w:pPr>
+    </w:p>
+    <w:p>
+      <w:pPr>
+        <w:numPr>
+          <w:ilvl w:val="0"/>
+          <w:numId w:val="0"/>
+        </w:numPr>
+        <w:jc w:val="both"/>
+        <w:rPr>
+          <w:rFonts w:hint="default"/>
+          <w:lang w:val="en"/>
+        </w:rPr>
+      </w:pPr>
+    </w:p>
+    <w:p>
+      <w:pPr>
+        <w:numPr>
+          <w:ilvl w:val="0"/>
+          <w:numId w:val="0"/>
+        </w:numPr>
+        <w:jc w:val="both"/>
+        <w:rPr>
+          <w:rFonts w:hint="default"/>
+          <w:lang w:val="en"/>
+        </w:rPr>
+      </w:pPr>
+    </w:p>
+    <w:p>
+      <w:pPr>
+        <w:numPr>
+          <w:ilvl w:val="0"/>
+          <w:numId w:val="0"/>
+        </w:numPr>
+        <w:jc w:val="both"/>
+        <w:rPr>
+          <w:rFonts w:hint="default"/>
+          <w:lang w:val="en"/>
+        </w:rPr>
+      </w:pPr>
+    </w:p>
+    <w:p>
+      <w:pPr>
+        <w:numPr>
+          <w:ilvl w:val="0"/>
+          <w:numId w:val="0"/>
+        </w:numPr>
+        <w:jc w:val="both"/>
+        <w:rPr>
+          <w:rFonts w:hint="default"/>
+          <w:lang w:val="en"/>
+        </w:rPr>
+      </w:pPr>
+    </w:p>
+    <w:p>
+      <w:pPr>
+        <w:numPr>
+          <w:ilvl w:val="0"/>
+          <w:numId w:val="0"/>
+        </w:numPr>
+        <w:jc w:val="both"/>
+        <w:rPr>
+          <w:rFonts w:hint="default"/>
+          <w:lang w:val="en"/>
+        </w:rPr>
+      </w:pPr>
+    </w:p>
+    <w:p>
+      <w:pPr>
+        <w:numPr>
+          <w:ilvl w:val="0"/>
+          <w:numId w:val="0"/>
+        </w:numPr>
+        <w:jc w:val="both"/>
+        <w:rPr>
+          <w:rFonts w:hint="default"/>
+          <w:lang w:val="en"/>
+        </w:rPr>
+      </w:pPr>
+    </w:p>
+    <w:p>
+      <w:pPr>
+        <w:numPr>
+          <w:ilvl w:val="0"/>
+          <w:numId w:val="0"/>
+        </w:numPr>
+        <w:jc w:val="both"/>
+        <w:rPr>
+          <w:rFonts w:hint="default"/>
+          <w:lang w:val="en"/>
+        </w:rPr>
+      </w:pPr>
+    </w:p>
+    <w:p>
+      <w:pPr>
+        <w:numPr>
+          <w:ilvl w:val="0"/>
+          <w:numId w:val="0"/>
+        </w:numPr>
+        <w:jc w:val="both"/>
+        <w:rPr>
+          <w:rFonts w:hint="default"/>
+          <w:lang w:val="en"/>
+        </w:rPr>
+      </w:pPr>
+    </w:p>
+    <w:p>
+      <w:pPr>
+        <w:numPr>
+          <w:ilvl w:val="0"/>
+          <w:numId w:val="0"/>
+        </w:numPr>
+        <w:jc w:val="both"/>
+        <w:rPr>
+          <w:rFonts w:hint="default"/>
+          <w:lang w:val="en"/>
+        </w:rPr>
+      </w:pPr>
+    </w:p>
+    <w:p>
+      <w:pPr>
+        <w:numPr>
+          <w:ilvl w:val="0"/>
+          <w:numId w:val="0"/>
+        </w:numPr>
+        <w:jc w:val="both"/>
+        <w:rPr>
+          <w:rFonts w:hint="default"/>
+          <w:lang w:val="en"/>
+        </w:rPr>
+      </w:pPr>
+      <w:r>
+        <w:rPr>
+          <w:rFonts w:hint="default"/>
+          <w:lang w:val="en"/>
+        </w:rPr>
+        <w:t>phase_3:</w:t>
+      </w:r>
+    </w:p>
+    <w:p>
+      <w:pPr>
+        <w:numPr>
+          <w:ilvl w:val="0"/>
+          <w:numId w:val="0"/>
+        </w:numPr>
+        <w:jc w:val="both"/>
+        <w:rPr>
+          <w:rFonts w:hint="default"/>
+          <w:lang w:val="en"/>
+        </w:rPr>
+      </w:pPr>
+      <w:r>
+        <w:rPr>
+          <w:rFonts w:hint="default"/>
+          <w:lang w:val="en"/>
+        </w:rPr>
+        <w:t>首先对phase_3函数解汇编：</w:t>
+      </w:r>
+    </w:p>
+    <w:p>
+      <w:pPr>
+        <w:numPr>
+          <w:ilvl w:val="0"/>
+          <w:numId w:val="0"/>
+        </w:numPr>
+        <w:jc w:val="both"/>
+        <w:rPr>
+          <w:rFonts w:hint="default"/>
+          <w:lang w:val="en"/>
+        </w:rPr>
+      </w:pPr>
+      <w:r>
+        <w:drawing>
+          <wp:inline distT="0" distB="0" distL="114300" distR="114300">
+            <wp:extent cx="5273040" cy="5176520"/>
+            <wp:effectExtent l="0" t="0" r="0" b="5080"/>
+            <wp:docPr id="10" name="Picture 1"/>
+            <wp:cNvGraphicFramePr>
+              <a:graphicFrameLocks xmlns:a="http://schemas.openxmlformats.org/drawingml/2006/main" noChangeAspect="true"/>
+            </wp:cNvGraphicFramePr>
+            <a:graphic xmlns:a="http://schemas.openxmlformats.org/drawingml/2006/main">
+              <a:graphicData uri="http://schemas.openxmlformats.org/drawingml/2006/picture">
+                <pic:pic xmlns:pic="http://schemas.openxmlformats.org/drawingml/2006/picture">
+                  <pic:nvPicPr>
+                    <pic:cNvPr id="10" name="Picture 1"/>
+                    <pic:cNvPicPr>
+                      <a:picLocks noChangeAspect="true"/>
+                    </pic:cNvPicPr>
+                  </pic:nvPicPr>
+                  <pic:blipFill>
+                    <a:blip r:embed="rId16"/>
+                    <a:stretch>
+                      <a:fillRect/>
+                    </a:stretch>
+                  </pic:blipFill>
+                  <pic:spPr>
+                    <a:xfrm>
+                      <a:off x="0" y="0"/>
+                      <a:ext cx="5273040" cy="5176520"/>
+                    </a:xfrm>
+                    <a:prstGeom prst="rect">
+                      <a:avLst/>
+                    </a:prstGeom>
+                    <a:noFill/>
+                    <a:ln>
+                      <a:noFill/>
+                    </a:ln>
+                  </pic:spPr>
+                </pic:pic>
+              </a:graphicData>
+            </a:graphic>
+          </wp:inline>
+        </w:drawing>
+      </w:r>
+    </w:p>
+    <w:p>
+      <w:pPr>
+        <w:numPr>
+          <w:ilvl w:val="0"/>
+          <w:numId w:val="0"/>
+        </w:numPr>
+        <w:jc w:val="both"/>
+        <w:rPr>
+          <w:rFonts w:hint="default"/>
+          <w:lang w:val="en"/>
+        </w:rPr>
+      </w:pPr>
+      <w:r>
+        <w:rPr>
+          <w:rFonts w:hint="default"/>
+          <w:lang w:val="en"/>
+        </w:rPr>
+        <w:t>这一段代码比较简单，主要逻辑为：</w:t>
+      </w:r>
+    </w:p>
+    <w:p>
+      <w:pPr>
+        <w:numPr>
+          <w:ilvl w:val="0"/>
+          <w:numId w:val="0"/>
+        </w:numPr>
+        <w:jc w:val="both"/>
+        <w:rPr>
+          <w:rFonts w:hint="default"/>
+          <w:lang w:val="en"/>
+        </w:rPr>
+      </w:pPr>
+      <w:r>
+        <w:rPr>
+          <w:rFonts w:hint="default"/>
+          <w:lang w:val="en"/>
+        </w:rPr>
+        <w:t>&lt;+0&gt;~&lt;+44&gt;: 调用__isoc99_sscanf@plt函数读取输入，输入参数需要大于一个，否则爆炸；根据之后的代码可以判断是读入两个参数，分别存于%rsp+0x8和%rsp+0xc所指向的内存单元之中，第一个数字若大于7则爆炸；</w:t>
+      </w:r>
+    </w:p>
+    <w:p>
+      <w:pPr>
+        <w:numPr>
+          <w:ilvl w:val="0"/>
+          <w:numId w:val="0"/>
+        </w:numPr>
+        <w:jc w:val="both"/>
+        <w:rPr>
+          <w:rFonts w:hint="default"/>
+          <w:lang w:val="en"/>
+        </w:rPr>
+      </w:pPr>
+      <w:r>
+        <w:rPr>
+          <w:rFonts w:hint="default"/>
+          <w:lang w:val="en"/>
+        </w:rPr>
+        <w:t>&lt;+46&gt;~&lt;+118&gt;:这里是一段类似于switch语句的逻辑，根据第一个参数的值来确定跳转到的地址，而跳转之后的逻辑就是将一个固定的值赋值给%eax寄存器</w:t>
+      </w:r>
+    </w:p>
+    <w:p>
+      <w:pPr>
+        <w:numPr>
+          <w:ilvl w:val="0"/>
+          <w:numId w:val="0"/>
+        </w:numPr>
+        <w:jc w:val="both"/>
+        <w:rPr>
+          <w:rFonts w:hint="default"/>
+          <w:lang w:val="en"/>
+        </w:rPr>
+      </w:pPr>
+      <w:r>
+        <w:rPr>
+          <w:rFonts w:hint="default"/>
+          <w:lang w:val="en"/>
+        </w:rPr>
+        <w:t>&lt;+123&gt;：比较第二个输入的值是否和此前根据第一个数字赋给%eax的值一样，若不一样则爆炸。</w:t>
+      </w:r>
+    </w:p>
+    <w:p>
+      <w:pPr>
+        <w:numPr>
+          <w:ilvl w:val="0"/>
+          <w:numId w:val="0"/>
+        </w:numPr>
+        <w:jc w:val="both"/>
+        <w:rPr>
+          <w:rFonts w:hint="default"/>
+          <w:lang w:val="en"/>
+        </w:rPr>
+      </w:pPr>
+    </w:p>
+    <w:p>
+      <w:pPr>
+        <w:numPr>
+          <w:ilvl w:val="0"/>
+          <w:numId w:val="0"/>
+        </w:numPr>
+        <w:jc w:val="both"/>
+        <w:rPr>
+          <w:rFonts w:hint="default"/>
+          <w:lang w:val="en"/>
+        </w:rPr>
+      </w:pPr>
+      <w:r>
+        <w:rPr>
+          <w:rFonts w:hint="default"/>
+          <w:lang w:val="en"/>
+        </w:rPr>
+        <w:t>那么只需要保证输入的两个数字有汇编中的对应关系即可，即</w:t>
+      </w:r>
+    </w:p>
+    <w:p>
+      <w:pPr>
+        <w:numPr>
+          <w:ilvl w:val="0"/>
+          <w:numId w:val="0"/>
+        </w:numPr>
+        <w:jc w:val="both"/>
+        <w:rPr>
+          <w:rFonts w:hint="default"/>
+          <w:lang w:val="en"/>
+        </w:rPr>
+      </w:pPr>
+      <w:r>
+        <w:rPr>
+          <w:rFonts w:hint="default"/>
+          <w:lang w:val="en"/>
+        </w:rPr>
+        <w:t>0 207</w:t>
+      </w:r>
+    </w:p>
+    <w:p>
+      <w:pPr>
+        <w:numPr>
+          <w:ilvl w:val="0"/>
+          <w:numId w:val="0"/>
+        </w:numPr>
+        <w:jc w:val="both"/>
+        <w:rPr>
+          <w:rFonts w:hint="default"/>
+          <w:lang w:val="en"/>
+        </w:rPr>
+      </w:pPr>
+      <w:r>
+        <w:rPr>
+          <w:rFonts w:hint="default"/>
+          <w:lang w:val="en"/>
+        </w:rPr>
+        <w:t>1 311</w:t>
+      </w:r>
+    </w:p>
+    <w:p>
+      <w:pPr>
+        <w:numPr>
+          <w:ilvl w:val="0"/>
+          <w:numId w:val="0"/>
+        </w:numPr>
+        <w:jc w:val="both"/>
+        <w:rPr>
+          <w:rFonts w:hint="default"/>
+          <w:lang w:val="en"/>
+        </w:rPr>
+      </w:pPr>
+      <w:r>
+        <w:rPr>
+          <w:rFonts w:hint="default"/>
+          <w:lang w:val="en"/>
+        </w:rPr>
+        <w:t>2 707</w:t>
+      </w:r>
+    </w:p>
+    <w:p>
+      <w:pPr>
+        <w:numPr>
+          <w:ilvl w:val="0"/>
+          <w:numId w:val="0"/>
+        </w:numPr>
+        <w:jc w:val="both"/>
+        <w:rPr>
+          <w:rFonts w:hint="default"/>
+          <w:lang w:val="en"/>
+        </w:rPr>
+      </w:pPr>
+      <w:r>
+        <w:rPr>
+          <w:rFonts w:hint="default"/>
+          <w:lang w:val="en"/>
+        </w:rPr>
+        <w:t>3 256</w:t>
+      </w:r>
+    </w:p>
+    <w:p>
+      <w:pPr>
+        <w:numPr>
+          <w:ilvl w:val="0"/>
+          <w:numId w:val="0"/>
+        </w:numPr>
+        <w:jc w:val="both"/>
+        <w:rPr>
+          <w:rFonts w:hint="default"/>
+          <w:lang w:val="en"/>
+        </w:rPr>
+      </w:pPr>
+      <w:r>
+        <w:rPr>
+          <w:rFonts w:hint="default"/>
+          <w:lang w:val="en"/>
+        </w:rPr>
+        <w:t>4 389</w:t>
+      </w:r>
+    </w:p>
+    <w:p>
+      <w:pPr>
+        <w:numPr>
+          <w:ilvl w:val="0"/>
+          <w:numId w:val="0"/>
+        </w:numPr>
+        <w:jc w:val="both"/>
+        <w:rPr>
+          <w:rFonts w:hint="default"/>
+          <w:lang w:val="en"/>
+        </w:rPr>
+      </w:pPr>
+      <w:r>
+        <w:rPr>
+          <w:rFonts w:hint="default"/>
+          <w:lang w:val="en"/>
+        </w:rPr>
+        <w:t>5 206</w:t>
+      </w:r>
+    </w:p>
+    <w:p>
+      <w:pPr>
+        <w:numPr>
+          <w:ilvl w:val="0"/>
+          <w:numId w:val="0"/>
+        </w:numPr>
+        <w:jc w:val="both"/>
+        <w:rPr>
+          <w:rFonts w:hint="default"/>
+          <w:lang w:val="en"/>
+        </w:rPr>
+      </w:pPr>
+      <w:r>
+        <w:rPr>
+          <w:rFonts w:hint="default"/>
+          <w:lang w:val="en"/>
+        </w:rPr>
+        <w:t>6 682</w:t>
+      </w:r>
+    </w:p>
+    <w:p>
+      <w:pPr>
+        <w:numPr>
+          <w:ilvl w:val="0"/>
+          <w:numId w:val="0"/>
+        </w:numPr>
+        <w:jc w:val="both"/>
+        <w:rPr>
+          <w:rFonts w:hint="default"/>
+          <w:lang w:val="en"/>
+        </w:rPr>
+      </w:pPr>
+      <w:r>
+        <w:rPr>
+          <w:rFonts w:hint="default"/>
+          <w:lang w:val="en"/>
+        </w:rPr>
+        <w:t>7 327</w:t>
+      </w:r>
+    </w:p>
+    <w:p>
+      <w:pPr>
+        <w:numPr>
+          <w:ilvl w:val="0"/>
+          <w:numId w:val="0"/>
+        </w:numPr>
+        <w:jc w:val="both"/>
+        <w:rPr>
+          <w:rFonts w:hint="default"/>
+          <w:lang w:val="en"/>
+        </w:rPr>
+      </w:pPr>
+      <w:r>
+        <w:rPr>
+          <w:rFonts w:hint="default"/>
+          <w:lang w:val="en"/>
+        </w:rPr>
+        <w:t>phase_4:</w:t>
+      </w:r>
+    </w:p>
+    <w:p>
+      <w:pPr>
+        <w:numPr>
+          <w:ilvl w:val="0"/>
+          <w:numId w:val="0"/>
+        </w:numPr>
+        <w:jc w:val="both"/>
+        <w:rPr>
+          <w:rFonts w:hint="default"/>
+          <w:lang w:val="en"/>
+        </w:rPr>
+      </w:pPr>
+      <w:r>
+        <w:rPr>
+          <w:rFonts w:hint="default"/>
+          <w:lang w:val="en"/>
+        </w:rPr>
+        <w:t>对phase_4解汇编：</w:t>
+      </w:r>
+    </w:p>
+    <w:p>
+      <w:pPr>
+        <w:numPr>
+          <w:ilvl w:val="0"/>
+          <w:numId w:val="0"/>
+        </w:numPr>
+        <w:jc w:val="both"/>
+      </w:pPr>
+      <w:r>
+        <w:drawing>
+          <wp:inline distT="0" distB="0" distL="114300" distR="114300">
+            <wp:extent cx="5017135" cy="3768725"/>
+            <wp:effectExtent l="0" t="0" r="12065" b="10795"/>
+            <wp:docPr id="11" name="Picture 2"/>
+            <wp:cNvGraphicFramePr>
+              <a:graphicFrameLocks xmlns:a="http://schemas.openxmlformats.org/drawingml/2006/main" noChangeAspect="true"/>
+            </wp:cNvGraphicFramePr>
+            <a:graphic xmlns:a="http://schemas.openxmlformats.org/drawingml/2006/main">
+              <a:graphicData uri="http://schemas.openxmlformats.org/drawingml/2006/picture">
+                <pic:pic xmlns:pic="http://schemas.openxmlformats.org/drawingml/2006/picture">
+                  <pic:nvPicPr>
+                    <pic:cNvPr id="11" name="Picture 2"/>
+                    <pic:cNvPicPr>
+                      <a:picLocks noChangeAspect="true"/>
+                    </pic:cNvPicPr>
+                  </pic:nvPicPr>
+                  <pic:blipFill>
+                    <a:blip r:embed="rId17"/>
+                    <a:stretch>
+                      <a:fillRect/>
+                    </a:stretch>
+                  </pic:blipFill>
+                  <pic:spPr>
+                    <a:xfrm>
+                      <a:off x="0" y="0"/>
+                      <a:ext cx="5017135" cy="3768725"/>
+                    </a:xfrm>
+                    <a:prstGeom prst="rect">
+                      <a:avLst/>
+                    </a:prstGeom>
+                    <a:noFill/>
+                    <a:ln>
+                      <a:noFill/>
+                    </a:ln>
+                  </pic:spPr>
+                </pic:pic>
+              </a:graphicData>
+            </a:graphic>
+          </wp:inline>
+        </w:drawing>
+      </w:r>
+    </w:p>
+    <w:p>
+      <w:pPr>
+        <w:numPr>
+          <w:ilvl w:val="0"/>
+          <w:numId w:val="0"/>
+        </w:numPr>
+        <w:jc w:val="both"/>
+        <w:rPr>
+          <w:rFonts w:hint="default"/>
+          <w:lang w:val="en"/>
+        </w:rPr>
+      </w:pPr>
+      <w:r>
+        <w:rPr>
+          <w:lang w:val="en"/>
+        </w:rPr>
+        <w:t>需要输入两个数字，第一个数需要小于等于</w:t>
+      </w:r>
+      <w:r>
+        <w:rPr>
+          <w:rFonts w:hint="default"/>
+          <w:lang w:val="en"/>
+        </w:rPr>
+        <w:t>15，</w:t>
+      </w:r>
+      <w:r>
+        <w:rPr>
+          <w:lang w:val="en"/>
+        </w:rPr>
+        <w:t>第二个需要是</w:t>
+      </w:r>
+      <w:r>
+        <w:rPr>
+          <w:rFonts w:hint="default"/>
+          <w:lang w:val="en"/>
+        </w:rPr>
+        <w:t>0</w:t>
+      </w:r>
+    </w:p>
+    <w:p>
+      <w:pPr>
+        <w:numPr>
+          <w:ilvl w:val="0"/>
+          <w:numId w:val="0"/>
+        </w:numPr>
+        <w:jc w:val="both"/>
+      </w:pPr>
+      <w:r>
+        <w:drawing>
+          <wp:inline distT="0" distB="0" distL="114300" distR="114300">
+            <wp:extent cx="5037455" cy="4183380"/>
+            <wp:effectExtent l="0" t="0" r="6985" b="7620"/>
+            <wp:docPr id="12" name="Picture 3"/>
+            <wp:cNvGraphicFramePr>
+              <a:graphicFrameLocks xmlns:a="http://schemas.openxmlformats.org/drawingml/2006/main" noChangeAspect="true"/>
+            </wp:cNvGraphicFramePr>
+            <a:graphic xmlns:a="http://schemas.openxmlformats.org/drawingml/2006/main">
+              <a:graphicData uri="http://schemas.openxmlformats.org/drawingml/2006/picture">
+                <pic:pic xmlns:pic="http://schemas.openxmlformats.org/drawingml/2006/picture">
+                  <pic:nvPicPr>
+                    <pic:cNvPr id="12" name="Picture 3"/>
+                    <pic:cNvPicPr>
+                      <a:picLocks noChangeAspect="true"/>
+                    </pic:cNvPicPr>
+                  </pic:nvPicPr>
+                  <pic:blipFill>
+                    <a:blip r:embed="rId18"/>
+                    <a:stretch>
+                      <a:fillRect/>
+                    </a:stretch>
+                  </pic:blipFill>
+                  <pic:spPr>
+                    <a:xfrm>
+                      <a:off x="0" y="0"/>
+                      <a:ext cx="5037455" cy="4183380"/>
+                    </a:xfrm>
+                    <a:prstGeom prst="rect">
+                      <a:avLst/>
+                    </a:prstGeom>
+                    <a:noFill/>
+                    <a:ln>
+                      <a:noFill/>
+                    </a:ln>
+                  </pic:spPr>
+                </pic:pic>
+              </a:graphicData>
+            </a:graphic>
+          </wp:inline>
+        </w:drawing>
+      </w:r>
+    </w:p>
+    <w:p>
+      <w:pPr>
+        <w:numPr>
+          <w:ilvl w:val="0"/>
+          <w:numId w:val="0"/>
+        </w:numPr>
+        <w:jc w:val="both"/>
+        <w:rPr>
+          <w:rFonts w:hint="default"/>
+          <w:lang w:val="en"/>
+        </w:rPr>
+      </w:pPr>
+      <w:r>
+        <w:rPr>
+          <w:rFonts w:hint="default"/>
+          <w:lang w:val="en"/>
+        </w:rPr>
+        <w:t>func4是一个递归程序，通过对参数的分析可以看出是二分查找,返回值需要为0，需要注意的是递归有两个分支，分别是向左递归和向右递归，当找到目标数字之后，%eax为0，但在层层返回的过程中，向左递归返回前会将%eax乘二，而向右递归的返回前会将%eax乘2加一，一旦发生乘二加一，那么最终%eax的值就肯定不为0，因此目标值必须是在向左递归的过程里找到的值，所以只能是7或3或1或0</w:t>
+      </w:r>
+    </w:p>
+    <w:p>
+      <w:pPr>
+        <w:numPr>
+          <w:ilvl w:val="0"/>
+          <w:numId w:val="0"/>
+        </w:numPr>
+        <w:jc w:val="both"/>
+        <w:rPr>
+          <w:rFonts w:hint="default"/>
+          <w:lang w:val="en"/>
+        </w:rPr>
+      </w:pPr>
+    </w:p>
+    <w:p>
+      <w:pPr>
+        <w:numPr>
+          <w:ilvl w:val="0"/>
+          <w:numId w:val="0"/>
+        </w:numPr>
+        <w:jc w:val="both"/>
+        <w:rPr>
+          <w:rFonts w:hint="default"/>
+          <w:lang w:val="en"/>
+        </w:rPr>
+      </w:pPr>
+      <w:r>
+        <w:rPr>
+          <w:rFonts w:hint="default"/>
+          <w:lang w:val="en"/>
+        </w:rPr>
+        <w:t>最终两个数字就是7 0或3 0或1 0或0 0</w:t>
       </w:r>
       <w:bookmarkStart w:id="0" w:name="_GoBack"/>
       <w:bookmarkEnd w:id="0"/>
+    </w:p>
+    <w:p>
+      <w:r>
+        <w:br w:type="page"/>
+      </w:r>
+    </w:p>
+    <w:p>
+      <w:pPr>
+        <w:numPr>
+          <w:ilvl w:val="0"/>
+          <w:numId w:val="0"/>
+        </w:numPr>
+        <w:jc w:val="both"/>
+        <w:rPr>
+          <w:rFonts w:hint="default"/>
+          <w:lang w:val="en"/>
+        </w:rPr>
+      </w:pPr>
+      <w:r>
+        <w:rPr>
+          <w:rFonts w:hint="default"/>
+          <w:lang w:val="en"/>
+        </w:rPr>
+        <w:t>phase_5:</w:t>
+      </w:r>
+    </w:p>
+    <w:p>
+      <w:pPr>
+        <w:numPr>
+          <w:ilvl w:val="0"/>
+          <w:numId w:val="0"/>
+        </w:numPr>
+        <w:jc w:val="both"/>
+        <w:rPr>
+          <w:rFonts w:hint="default"/>
+          <w:lang w:val="en"/>
+        </w:rPr>
+      </w:pPr>
+      <w:r>
+        <w:rPr>
+          <w:rFonts w:hint="default"/>
+          <w:lang w:val="en"/>
+        </w:rPr>
+        <w:t>对phase_5解汇编：</w:t>
+      </w:r>
+    </w:p>
+    <w:p>
+      <w:pPr>
+        <w:numPr>
+          <w:ilvl w:val="0"/>
+          <w:numId w:val="0"/>
+        </w:numPr>
+        <w:jc w:val="both"/>
+      </w:pPr>
+      <w:r>
+        <w:drawing>
+          <wp:inline distT="0" distB="0" distL="114300" distR="114300">
+            <wp:extent cx="5269230" cy="5359400"/>
+            <wp:effectExtent l="0" t="0" r="3810" b="5080"/>
+            <wp:docPr id="16" name="Picture 4"/>
+            <wp:cNvGraphicFramePr>
+              <a:graphicFrameLocks xmlns:a="http://schemas.openxmlformats.org/drawingml/2006/main" noChangeAspect="true"/>
+            </wp:cNvGraphicFramePr>
+            <a:graphic xmlns:a="http://schemas.openxmlformats.org/drawingml/2006/main">
+              <a:graphicData uri="http://schemas.openxmlformats.org/drawingml/2006/picture">
+                <pic:pic xmlns:pic="http://schemas.openxmlformats.org/drawingml/2006/picture">
+                  <pic:nvPicPr>
+                    <pic:cNvPr id="16" name="Picture 4"/>
+                    <pic:cNvPicPr>
+                      <a:picLocks noChangeAspect="true"/>
+                    </pic:cNvPicPr>
+                  </pic:nvPicPr>
+                  <pic:blipFill>
+                    <a:blip r:embed="rId19"/>
+                    <a:stretch>
+                      <a:fillRect/>
+                    </a:stretch>
+                  </pic:blipFill>
+                  <pic:spPr>
+                    <a:xfrm>
+                      <a:off x="0" y="0"/>
+                      <a:ext cx="5269230" cy="5359400"/>
+                    </a:xfrm>
+                    <a:prstGeom prst="rect">
+                      <a:avLst/>
+                    </a:prstGeom>
+                    <a:noFill/>
+                    <a:ln>
+                      <a:noFill/>
+                    </a:ln>
+                  </pic:spPr>
+                </pic:pic>
+              </a:graphicData>
+            </a:graphic>
+          </wp:inline>
+        </w:drawing>
+      </w:r>
+    </w:p>
+    <w:p>
+      <w:pPr>
+        <w:numPr>
+          <w:ilvl w:val="0"/>
+          <w:numId w:val="0"/>
+        </w:numPr>
+        <w:jc w:val="both"/>
+        <w:rPr>
+          <w:rFonts w:hint="default"/>
+          <w:lang w:val="en"/>
+        </w:rPr>
+      </w:pPr>
+      <w:r>
+        <w:rPr>
+          <w:lang w:val="en"/>
+        </w:rPr>
+        <w:t>代码中出现了</w:t>
+      </w:r>
+      <w:r>
+        <w:rPr>
+          <w:rFonts w:hint="default"/>
+          <w:lang w:val="en"/>
+        </w:rPr>
+        <w:t>%fs:0x28这个此前从未出现过的代码，查阅文档说明如下：</w:t>
+      </w:r>
+    </w:p>
+    <w:p>
+      <w:pPr>
+        <w:numPr>
+          <w:ilvl w:val="0"/>
+          <w:numId w:val="0"/>
+        </w:numPr>
+        <w:jc w:val="both"/>
+        <w:rPr>
+          <w:rFonts w:hint="default"/>
+          <w:lang w:val="en"/>
+        </w:rPr>
+      </w:pPr>
+      <w:r>
+        <w:rPr>
+          <w:rFonts w:hint="default"/>
+          <w:lang w:val="en"/>
+        </w:rPr>
+        <w:t>On x86_64, segmented addressing is no longer used, but the both the FS and GS registers can be used as base-pointer addresses in order to access special operating system data-structures. So what you're seeing is a value loaded at an offset from the value held in the FS register, and not bit manipulation of the contents of the FS register.</w:t>
+      </w:r>
+    </w:p>
+    <w:p>
+      <w:pPr>
+        <w:numPr>
+          <w:ilvl w:val="0"/>
+          <w:numId w:val="0"/>
+        </w:numPr>
+        <w:jc w:val="both"/>
+        <w:rPr>
+          <w:rFonts w:hint="default"/>
+          <w:lang w:val="en"/>
+        </w:rPr>
+      </w:pPr>
+    </w:p>
+    <w:p>
+      <w:pPr>
+        <w:numPr>
+          <w:ilvl w:val="0"/>
+          <w:numId w:val="0"/>
+        </w:numPr>
+        <w:jc w:val="both"/>
+        <w:rPr>
+          <w:rFonts w:hint="default"/>
+          <w:lang w:val="en"/>
+        </w:rPr>
+      </w:pPr>
+      <w:r>
+        <w:rPr>
+          <w:rFonts w:hint="default"/>
+          <w:lang w:val="en"/>
+        </w:rPr>
+        <w:t>Specifically what's taking place, is that FS:0x28 on Linux is storing a special sentinel stack-guard value, and the code is performing a stack-guard check. For instance, if you look further in your code, you'll see that the value at FS:0x28 is stored on the stack, and then the contents of the stack are recalled and an XOR is performed with the original value at FS:0x28. If the two values are equal, which means that the zero-bit has been set because XOR'ing two of the same values results in a zero-value, then we jump to the test routine, otherwise we jump to a special function that indicates that the stack was somehow corrupted, and the sentinel value stored on the stack was changed.</w:t>
+      </w:r>
+    </w:p>
+    <w:p>
+      <w:pPr>
+        <w:numPr>
+          <w:ilvl w:val="0"/>
+          <w:numId w:val="0"/>
+        </w:numPr>
+        <w:jc w:val="both"/>
+        <w:rPr>
+          <w:rFonts w:hint="default"/>
+          <w:lang w:val="en"/>
+        </w:rPr>
+      </w:pPr>
+      <w:r>
+        <w:rPr>
+          <w:rFonts w:hint="default"/>
+          <w:lang w:val="en"/>
+        </w:rPr>
+        <w:t>这句代码并不影响理解phase_5的意图。</w:t>
+      </w:r>
+    </w:p>
+    <w:p>
+      <w:pPr>
+        <w:numPr>
+          <w:ilvl w:val="0"/>
+          <w:numId w:val="0"/>
+        </w:numPr>
+        <w:jc w:val="both"/>
+        <w:rPr>
+          <w:rFonts w:hint="default"/>
+          <w:lang w:val="en"/>
+        </w:rPr>
+      </w:pPr>
+    </w:p>
+    <w:p>
+      <w:pPr>
+        <w:numPr>
+          <w:ilvl w:val="0"/>
+          <w:numId w:val="0"/>
+        </w:numPr>
+        <w:jc w:val="both"/>
+        <w:rPr>
+          <w:rFonts w:hint="default"/>
+          <w:lang w:val="en"/>
+        </w:rPr>
+      </w:pPr>
+    </w:p>
+    <w:p>
+      <w:pPr>
+        <w:numPr>
+          <w:ilvl w:val="0"/>
+          <w:numId w:val="0"/>
+        </w:numPr>
+        <w:jc w:val="both"/>
+        <w:rPr>
+          <w:rFonts w:hint="default"/>
+          <w:lang w:val="en"/>
+        </w:rPr>
+      </w:pPr>
+    </w:p>
+    <w:p>
+      <w:pPr>
+        <w:numPr>
+          <w:ilvl w:val="0"/>
+          <w:numId w:val="0"/>
+        </w:numPr>
+        <w:jc w:val="both"/>
+        <w:rPr>
+          <w:rFonts w:hint="default"/>
+          <w:lang w:val="en"/>
+        </w:rPr>
+      </w:pPr>
+      <w:r>
+        <w:rPr>
+          <w:rFonts w:hint="default"/>
+          <w:lang w:val="en"/>
+        </w:rPr>
+        <w:t>可以看到这段代码中出现了此前出现过的string_length和strings_not_equal两个函数</w:t>
+      </w:r>
+    </w:p>
+    <w:p>
+      <w:pPr>
+        <w:numPr>
+          <w:ilvl w:val="0"/>
+          <w:numId w:val="0"/>
+        </w:numPr>
+        <w:jc w:val="both"/>
+        <w:rPr>
+          <w:rFonts w:hint="default"/>
+          <w:lang w:val="en"/>
+        </w:rPr>
+      </w:pPr>
+      <w:r>
+        <w:rPr>
+          <w:rFonts w:hint="default"/>
+          <w:lang w:val="en"/>
+        </w:rPr>
+        <w:t>&lt;+0&gt;~&lt;+34&gt;：输入字符串的长度必须为6否则炸弹爆炸。</w:t>
+      </w:r>
+    </w:p>
+    <w:p>
+      <w:pPr>
+        <w:numPr>
+          <w:ilvl w:val="0"/>
+          <w:numId w:val="0"/>
+        </w:numPr>
+        <w:jc w:val="both"/>
+        <w:rPr>
+          <w:rFonts w:hint="default"/>
+          <w:lang w:val="en"/>
+        </w:rPr>
+      </w:pPr>
+      <w:r>
+        <w:rPr>
+          <w:rFonts w:hint="default"/>
+          <w:lang w:val="en"/>
+        </w:rPr>
+        <w:t>&lt;+41&gt;~&lt;+74&gt;:对输入字符串的每一个字符进行处理再存回原位</w:t>
+      </w:r>
+    </w:p>
+    <w:p>
+      <w:pPr>
+        <w:numPr>
+          <w:ilvl w:val="0"/>
+          <w:numId w:val="0"/>
+        </w:numPr>
+        <w:jc w:val="both"/>
+        <w:rPr>
+          <w:rFonts w:hint="default"/>
+          <w:lang w:val="en"/>
+        </w:rPr>
+      </w:pPr>
+      <w:r>
+        <w:rPr>
+          <w:rFonts w:hint="default"/>
+          <w:lang w:val="en"/>
+        </w:rPr>
+        <w:t>&lt;+76&gt;~&lt;91&gt;：%esi和%rdi指向的字符串必须相等</w:t>
+      </w:r>
+    </w:p>
+    <w:p>
+      <w:pPr>
+        <w:numPr>
+          <w:ilvl w:val="0"/>
+          <w:numId w:val="0"/>
+        </w:numPr>
+        <w:jc w:val="both"/>
+        <w:rPr>
+          <w:rFonts w:hint="default"/>
+          <w:lang w:val="en"/>
+        </w:rPr>
+      </w:pPr>
+    </w:p>
+    <w:p>
+      <w:pPr>
+        <w:numPr>
+          <w:ilvl w:val="0"/>
+          <w:numId w:val="0"/>
+        </w:numPr>
+        <w:jc w:val="both"/>
+        <w:rPr>
+          <w:rFonts w:hint="default"/>
+          <w:lang w:val="en"/>
+        </w:rPr>
+      </w:pPr>
+      <w:r>
+        <w:rPr>
+          <w:rFonts w:hint="default"/>
+          <w:lang w:val="en"/>
+        </w:rPr>
+        <w:t>暂且输入abcdef进行测试，在0x00000000004010bd处打一个断点，首先来看%esi和%rdi指向的字符串是什么：</w:t>
+      </w:r>
+    </w:p>
+    <w:p>
+      <w:pPr>
+        <w:numPr>
+          <w:ilvl w:val="0"/>
+          <w:numId w:val="0"/>
+        </w:numPr>
+        <w:jc w:val="center"/>
+      </w:pPr>
+      <w:r>
+        <w:drawing>
+          <wp:inline distT="0" distB="0" distL="114300" distR="114300">
+            <wp:extent cx="4617720" cy="1005840"/>
+            <wp:effectExtent l="0" t="0" r="0" b="0"/>
+            <wp:docPr id="17" name="Picture 5"/>
+            <wp:cNvGraphicFramePr>
+              <a:graphicFrameLocks xmlns:a="http://schemas.openxmlformats.org/drawingml/2006/main" noChangeAspect="true"/>
+            </wp:cNvGraphicFramePr>
+            <a:graphic xmlns:a="http://schemas.openxmlformats.org/drawingml/2006/main">
+              <a:graphicData uri="http://schemas.openxmlformats.org/drawingml/2006/picture">
+                <pic:pic xmlns:pic="http://schemas.openxmlformats.org/drawingml/2006/picture">
+                  <pic:nvPicPr>
+                    <pic:cNvPr id="17" name="Picture 5"/>
+                    <pic:cNvPicPr>
+                      <a:picLocks noChangeAspect="true"/>
+                    </pic:cNvPicPr>
+                  </pic:nvPicPr>
+                  <pic:blipFill>
+                    <a:blip r:embed="rId20"/>
+                    <a:stretch>
+                      <a:fillRect/>
+                    </a:stretch>
+                  </pic:blipFill>
+                  <pic:spPr>
+                    <a:xfrm>
+                      <a:off x="0" y="0"/>
+                      <a:ext cx="4617720" cy="1005840"/>
+                    </a:xfrm>
+                    <a:prstGeom prst="rect">
+                      <a:avLst/>
+                    </a:prstGeom>
+                    <a:noFill/>
+                    <a:ln>
+                      <a:noFill/>
+                    </a:ln>
+                  </pic:spPr>
+                </pic:pic>
+              </a:graphicData>
+            </a:graphic>
+          </wp:inline>
+        </w:drawing>
+      </w:r>
+    </w:p>
+    <w:p>
+      <w:pPr>
+        <w:numPr>
+          <w:ilvl w:val="0"/>
+          <w:numId w:val="0"/>
+        </w:numPr>
+        <w:jc w:val="left"/>
+        <w:rPr>
+          <w:rFonts w:hint="default"/>
+          <w:lang w:val="en"/>
+        </w:rPr>
+      </w:pPr>
+      <w:r>
+        <w:rPr>
+          <w:lang w:val="en"/>
+        </w:rPr>
+        <w:t>可以看到，</w:t>
+      </w:r>
+      <w:r>
+        <w:rPr>
+          <w:rFonts w:hint="default"/>
+          <w:lang w:val="en"/>
+        </w:rPr>
+        <w:t>abcdef被处理成了aduier，而目标字符串是flyers。那么着重需要理解的地方就是看明白&lt;+41&gt;~&lt;+74&gt;这段代码对输入的字符串做了怎样的处理。阅读此处代码实际上就是将字符串当作数字处理，对该数字与0xf做与运算后得到一个0-15的数字，以这个数字作为偏移，以0x4024b0作为基址去取字符放到指定的位置中去之后再进行比较，那么我们需要看一下0x4024b0存储了什么东西：</w:t>
+      </w:r>
+    </w:p>
+    <w:p>
+      <w:pPr>
+        <w:numPr>
+          <w:ilvl w:val="0"/>
+          <w:numId w:val="0"/>
+        </w:numPr>
+        <w:jc w:val="left"/>
+        <w:rPr>
+          <w:rFonts w:hint="default"/>
+          <w:lang w:val="en"/>
+        </w:rPr>
+      </w:pPr>
+    </w:p>
+    <w:p>
+      <w:pPr>
+        <w:numPr>
+          <w:ilvl w:val="0"/>
+          <w:numId w:val="0"/>
+        </w:numPr>
+        <w:jc w:val="left"/>
+      </w:pPr>
+      <w:r>
+        <w:drawing>
+          <wp:inline distT="0" distB="0" distL="114300" distR="114300">
+            <wp:extent cx="5269230" cy="247015"/>
+            <wp:effectExtent l="0" t="0" r="3810" b="12065"/>
+            <wp:docPr id="18" name="Picture 6"/>
+            <wp:cNvGraphicFramePr>
+              <a:graphicFrameLocks xmlns:a="http://schemas.openxmlformats.org/drawingml/2006/main" noChangeAspect="true"/>
+            </wp:cNvGraphicFramePr>
+            <a:graphic xmlns:a="http://schemas.openxmlformats.org/drawingml/2006/main">
+              <a:graphicData uri="http://schemas.openxmlformats.org/drawingml/2006/picture">
+                <pic:pic xmlns:pic="http://schemas.openxmlformats.org/drawingml/2006/picture">
+                  <pic:nvPicPr>
+                    <pic:cNvPr id="18" name="Picture 6"/>
+                    <pic:cNvPicPr>
+                      <a:picLocks noChangeAspect="true"/>
+                    </pic:cNvPicPr>
+                  </pic:nvPicPr>
+                  <pic:blipFill>
+                    <a:blip r:embed="rId21"/>
+                    <a:stretch>
+                      <a:fillRect/>
+                    </a:stretch>
+                  </pic:blipFill>
+                  <pic:spPr>
+                    <a:xfrm>
+                      <a:off x="0" y="0"/>
+                      <a:ext cx="5269230" cy="247015"/>
+                    </a:xfrm>
+                    <a:prstGeom prst="rect">
+                      <a:avLst/>
+                    </a:prstGeom>
+                    <a:noFill/>
+                    <a:ln>
+                      <a:noFill/>
+                    </a:ln>
+                  </pic:spPr>
+                </pic:pic>
+              </a:graphicData>
+            </a:graphic>
+          </wp:inline>
+        </w:drawing>
+      </w:r>
+    </w:p>
+    <w:p>
+      <w:pPr>
+        <w:numPr>
+          <w:ilvl w:val="0"/>
+          <w:numId w:val="0"/>
+        </w:numPr>
+        <w:jc w:val="left"/>
+        <w:rPr>
+          <w:rFonts w:hint="default"/>
+          <w:lang w:val="en"/>
+        </w:rPr>
+      </w:pPr>
+      <w:r>
+        <w:rPr>
+          <w:lang w:val="en"/>
+        </w:rPr>
+        <w:t>由于在经过和</w:t>
+      </w:r>
+      <w:r>
+        <w:rPr>
+          <w:rFonts w:hint="default"/>
+          <w:lang w:val="en"/>
+        </w:rPr>
+        <w:t>0xf进行与运算后，%edx的取值范围就是0-15，因此我们只需要关注这段字符串的前16个，也就是：maduiersnfotvbyl</w:t>
+      </w:r>
+    </w:p>
+    <w:p>
+      <w:pPr>
+        <w:numPr>
+          <w:ilvl w:val="0"/>
+          <w:numId w:val="0"/>
+        </w:numPr>
+        <w:jc w:val="left"/>
+        <w:rPr>
+          <w:rFonts w:hint="default"/>
+          <w:lang w:val="en"/>
+        </w:rPr>
+      </w:pPr>
+      <w:r>
+        <w:rPr>
+          <w:rFonts w:hint="default"/>
+          <w:lang w:val="en"/>
+        </w:rPr>
+        <w:t>p.s. 之后的字符串是用于当./bomb运行时键盘按下ctrl+c时会出现的内容</w:t>
+      </w:r>
+    </w:p>
+    <w:p>
+      <w:pPr>
+        <w:numPr>
+          <w:ilvl w:val="0"/>
+          <w:numId w:val="0"/>
+        </w:numPr>
+        <w:jc w:val="left"/>
+        <w:rPr>
+          <w:rFonts w:hint="default"/>
+          <w:lang w:val="en"/>
+        </w:rPr>
+      </w:pPr>
+    </w:p>
+    <w:p>
+      <w:pPr>
+        <w:numPr>
+          <w:ilvl w:val="0"/>
+          <w:numId w:val="0"/>
+        </w:numPr>
+        <w:jc w:val="left"/>
+        <w:rPr>
+          <w:rFonts w:hint="default"/>
+          <w:lang w:val="en"/>
+        </w:rPr>
+      </w:pPr>
+      <w:r>
+        <w:rPr>
+          <w:rFonts w:hint="default"/>
+          <w:lang w:val="en"/>
+        </w:rPr>
+        <w:t>这样就可以推断出，在六次循环中，程序分别希望%edx的值依次为9 15 14 5 6 7</w:t>
+      </w:r>
+    </w:p>
+    <w:p>
+      <w:pPr>
+        <w:numPr>
+          <w:ilvl w:val="0"/>
+          <w:numId w:val="0"/>
+        </w:numPr>
+        <w:jc w:val="center"/>
+      </w:pPr>
+      <w:r>
+        <w:drawing>
+          <wp:inline distT="0" distB="0" distL="114300" distR="114300">
+            <wp:extent cx="2750820" cy="1485900"/>
+            <wp:effectExtent l="0" t="0" r="7620" b="7620"/>
+            <wp:docPr id="19" name="Picture 7"/>
+            <wp:cNvGraphicFramePr>
+              <a:graphicFrameLocks xmlns:a="http://schemas.openxmlformats.org/drawingml/2006/main" noChangeAspect="true"/>
+            </wp:cNvGraphicFramePr>
+            <a:graphic xmlns:a="http://schemas.openxmlformats.org/drawingml/2006/main">
+              <a:graphicData uri="http://schemas.openxmlformats.org/drawingml/2006/picture">
+                <pic:pic xmlns:pic="http://schemas.openxmlformats.org/drawingml/2006/picture">
+                  <pic:nvPicPr>
+                    <pic:cNvPr id="19" name="Picture 7"/>
+                    <pic:cNvPicPr>
+                      <a:picLocks noChangeAspect="true"/>
+                    </pic:cNvPicPr>
+                  </pic:nvPicPr>
+                  <pic:blipFill>
+                    <a:blip r:embed="rId22"/>
+                    <a:stretch>
+                      <a:fillRect/>
+                    </a:stretch>
+                  </pic:blipFill>
+                  <pic:spPr>
+                    <a:xfrm>
+                      <a:off x="0" y="0"/>
+                      <a:ext cx="2750820" cy="1485900"/>
+                    </a:xfrm>
+                    <a:prstGeom prst="rect">
+                      <a:avLst/>
+                    </a:prstGeom>
+                    <a:noFill/>
+                    <a:ln>
+                      <a:noFill/>
+                    </a:ln>
+                  </pic:spPr>
+                </pic:pic>
+              </a:graphicData>
+            </a:graphic>
+          </wp:inline>
+        </w:drawing>
+      </w:r>
+    </w:p>
+    <w:p>
+      <w:pPr>
+        <w:numPr>
+          <w:ilvl w:val="0"/>
+          <w:numId w:val="0"/>
+        </w:numPr>
+        <w:jc w:val="left"/>
+        <w:rPr>
+          <w:rFonts w:hint="default"/>
+          <w:lang w:val="en"/>
+        </w:rPr>
+      </w:pPr>
+      <w:r>
+        <w:rPr>
+          <w:rFonts w:hint="default"/>
+          <w:lang w:val="en"/>
+        </w:rPr>
+        <w:t>以9为例，那么第一个字母就应该是i/I/y/Y中的一个，同理可得出另外五个字符：</w:t>
+      </w:r>
+    </w:p>
+    <w:p>
+      <w:pPr>
+        <w:numPr>
+          <w:ilvl w:val="0"/>
+          <w:numId w:val="0"/>
+        </w:numPr>
+        <w:jc w:val="left"/>
+        <w:rPr>
+          <w:rFonts w:hint="default"/>
+          <w:lang w:val="en"/>
+        </w:rPr>
+      </w:pPr>
+      <w:r>
+        <w:rPr>
+          <w:rFonts w:hint="default"/>
+          <w:lang w:val="en"/>
+        </w:rPr>
+        <w:t>1</w:t>
+      </w:r>
+      <w:r>
+        <w:rPr>
+          <w:rFonts w:hint="default"/>
+          <w:vertAlign w:val="superscript"/>
+          <w:lang w:val="en"/>
+        </w:rPr>
+        <w:t>st</w:t>
+      </w:r>
+      <w:r>
+        <w:rPr>
+          <w:rFonts w:hint="default"/>
+          <w:lang w:val="en"/>
+        </w:rPr>
+        <w:t xml:space="preserve"> char: i/I/y/Y</w:t>
+      </w:r>
+    </w:p>
+    <w:p>
+      <w:pPr>
+        <w:numPr>
+          <w:ilvl w:val="0"/>
+          <w:numId w:val="0"/>
+        </w:numPr>
+        <w:jc w:val="left"/>
+        <w:rPr>
+          <w:rFonts w:hint="default"/>
+          <w:lang w:val="en"/>
+        </w:rPr>
+      </w:pPr>
+      <w:r>
+        <w:rPr>
+          <w:rFonts w:hint="default"/>
+          <w:lang w:val="en"/>
+        </w:rPr>
+        <w:t>2</w:t>
+      </w:r>
+      <w:r>
+        <w:rPr>
+          <w:rFonts w:hint="default"/>
+          <w:vertAlign w:val="superscript"/>
+          <w:lang w:val="en"/>
+        </w:rPr>
+        <w:t>nd</w:t>
+      </w:r>
+      <w:r>
+        <w:rPr>
+          <w:rFonts w:hint="default"/>
+          <w:lang w:val="en"/>
+        </w:rPr>
+        <w:t xml:space="preserve"> char:o/O/_</w:t>
+      </w:r>
+    </w:p>
+    <w:p>
+      <w:pPr>
+        <w:numPr>
+          <w:ilvl w:val="0"/>
+          <w:numId w:val="0"/>
+        </w:numPr>
+        <w:jc w:val="left"/>
+        <w:rPr>
+          <w:rFonts w:hint="default"/>
+          <w:lang w:val="en"/>
+        </w:rPr>
+      </w:pPr>
+      <w:r>
+        <w:rPr>
+          <w:rFonts w:hint="default"/>
+          <w:lang w:val="en"/>
+        </w:rPr>
+        <w:t>3</w:t>
+      </w:r>
+      <w:r>
+        <w:rPr>
+          <w:rFonts w:hint="default"/>
+          <w:vertAlign w:val="superscript"/>
+          <w:lang w:val="en"/>
+        </w:rPr>
+        <w:t>rd</w:t>
+      </w:r>
+      <w:r>
+        <w:rPr>
+          <w:rFonts w:hint="default"/>
+          <w:lang w:val="en"/>
+        </w:rPr>
+        <w:t xml:space="preserve"> char:n/N/^/~</w:t>
+      </w:r>
+    </w:p>
+    <w:p>
+      <w:pPr>
+        <w:numPr>
+          <w:ilvl w:val="0"/>
+          <w:numId w:val="0"/>
+        </w:numPr>
+        <w:jc w:val="left"/>
+        <w:rPr>
+          <w:rFonts w:hint="default"/>
+          <w:lang w:val="en"/>
+        </w:rPr>
+      </w:pPr>
+      <w:r>
+        <w:rPr>
+          <w:rFonts w:hint="default"/>
+          <w:lang w:val="en"/>
+        </w:rPr>
+        <w:t>4</w:t>
+      </w:r>
+      <w:r>
+        <w:rPr>
+          <w:rFonts w:hint="default"/>
+          <w:vertAlign w:val="superscript"/>
+          <w:lang w:val="en"/>
+        </w:rPr>
+        <w:t>th</w:t>
+      </w:r>
+      <w:r>
+        <w:rPr>
+          <w:rFonts w:hint="default"/>
+          <w:lang w:val="en"/>
+        </w:rPr>
+        <w:t xml:space="preserve"> char:e/E/u/U</w:t>
+      </w:r>
+    </w:p>
+    <w:p>
+      <w:pPr>
+        <w:numPr>
+          <w:ilvl w:val="0"/>
+          <w:numId w:val="0"/>
+        </w:numPr>
+        <w:jc w:val="left"/>
+        <w:rPr>
+          <w:rFonts w:hint="default"/>
+          <w:lang w:val="en"/>
+        </w:rPr>
+      </w:pPr>
+      <w:r>
+        <w:rPr>
+          <w:rFonts w:hint="default"/>
+          <w:lang w:val="en"/>
+        </w:rPr>
+        <w:t>5</w:t>
+      </w:r>
+      <w:r>
+        <w:rPr>
+          <w:rFonts w:hint="default"/>
+          <w:vertAlign w:val="superscript"/>
+          <w:lang w:val="en"/>
+        </w:rPr>
+        <w:t>th</w:t>
+      </w:r>
+      <w:r>
+        <w:rPr>
+          <w:rFonts w:hint="default"/>
+          <w:lang w:val="en"/>
+        </w:rPr>
+        <w:t xml:space="preserve"> char:f/F/v/V</w:t>
+      </w:r>
+    </w:p>
+    <w:p>
+      <w:pPr>
+        <w:numPr>
+          <w:ilvl w:val="0"/>
+          <w:numId w:val="0"/>
+        </w:numPr>
+        <w:jc w:val="left"/>
+        <w:rPr>
+          <w:rFonts w:hint="default"/>
+          <w:lang w:val="en"/>
+        </w:rPr>
+      </w:pPr>
+      <w:r>
+        <w:rPr>
+          <w:rFonts w:hint="default"/>
+          <w:lang w:val="en"/>
+        </w:rPr>
+        <w:t>6</w:t>
+      </w:r>
+      <w:r>
+        <w:rPr>
+          <w:rFonts w:hint="default"/>
+          <w:vertAlign w:val="superscript"/>
+          <w:lang w:val="en"/>
+        </w:rPr>
+        <w:t>th</w:t>
+      </w:r>
+      <w:r>
+        <w:rPr>
+          <w:rFonts w:hint="default"/>
+          <w:lang w:val="en"/>
+        </w:rPr>
+        <w:t xml:space="preserve"> char:g/G/w/W</w:t>
+      </w:r>
+    </w:p>
+    <w:p>
+      <w:pPr>
+        <w:numPr>
+          <w:ilvl w:val="0"/>
+          <w:numId w:val="0"/>
+        </w:numPr>
+        <w:jc w:val="left"/>
+        <w:rPr>
+          <w:rFonts w:hint="default"/>
+          <w:lang w:val="en"/>
+        </w:rPr>
+      </w:pPr>
+    </w:p>
+    <w:p>
+      <w:pPr>
+        <w:rPr>
+          <w:rFonts w:hint="default"/>
+          <w:lang w:val="en"/>
+        </w:rPr>
+      </w:pPr>
+      <w:r>
+        <w:rPr>
+          <w:rFonts w:hint="default"/>
+          <w:lang w:val="en"/>
+        </w:rPr>
+        <w:br w:type="page"/>
+      </w:r>
+    </w:p>
+    <w:p>
+      <w:pPr>
+        <w:numPr>
+          <w:ilvl w:val="0"/>
+          <w:numId w:val="0"/>
+        </w:numPr>
+        <w:jc w:val="both"/>
+        <w:rPr>
+          <w:rFonts w:hint="default"/>
+          <w:lang w:val="en"/>
+        </w:rPr>
+      </w:pPr>
+      <w:r>
+        <w:rPr>
+          <w:rFonts w:hint="default"/>
+          <w:lang w:val="en"/>
+        </w:rPr>
+        <w:t>phase_6:</w:t>
+      </w:r>
+    </w:p>
+    <w:p>
+      <w:pPr>
+        <w:numPr>
+          <w:ilvl w:val="0"/>
+          <w:numId w:val="0"/>
+        </w:numPr>
+        <w:jc w:val="both"/>
+        <w:rPr>
+          <w:rFonts w:hint="default"/>
+          <w:lang w:val="en"/>
+        </w:rPr>
+      </w:pPr>
+      <w:r>
+        <w:rPr>
+          <w:rFonts w:hint="default"/>
+          <w:lang w:val="en"/>
+        </w:rPr>
+        <w:t>首先解汇编，在对代码进行阅读后，可以将代码分为以下几个部分单独理解：</w:t>
+      </w:r>
+    </w:p>
+    <w:p>
+      <w:pPr>
+        <w:numPr>
+          <w:ilvl w:val="0"/>
+          <w:numId w:val="0"/>
+        </w:numPr>
+        <w:jc w:val="both"/>
+        <w:rPr>
+          <w:rFonts w:hint="default"/>
+          <w:lang w:val="en"/>
+        </w:rPr>
+      </w:pPr>
+      <w:r>
+        <w:rPr>
+          <w:rFonts w:hint="default"/>
+          <w:lang w:val="en"/>
+        </w:rPr>
+        <w:t>part1：</w:t>
+      </w:r>
+    </w:p>
+    <w:p>
+      <w:pPr>
+        <w:numPr>
+          <w:ilvl w:val="0"/>
+          <w:numId w:val="0"/>
+        </w:numPr>
+        <w:jc w:val="both"/>
+      </w:pPr>
+      <w:r>
+        <w:drawing>
+          <wp:inline distT="0" distB="0" distL="114300" distR="114300">
+            <wp:extent cx="5273675" cy="5280660"/>
+            <wp:effectExtent l="0" t="0" r="14605" b="7620"/>
+            <wp:docPr id="20" name="Picture 8"/>
+            <wp:cNvGraphicFramePr>
+              <a:graphicFrameLocks xmlns:a="http://schemas.openxmlformats.org/drawingml/2006/main" noChangeAspect="true"/>
+            </wp:cNvGraphicFramePr>
+            <a:graphic xmlns:a="http://schemas.openxmlformats.org/drawingml/2006/main">
+              <a:graphicData uri="http://schemas.openxmlformats.org/drawingml/2006/picture">
+                <pic:pic xmlns:pic="http://schemas.openxmlformats.org/drawingml/2006/picture">
+                  <pic:nvPicPr>
+                    <pic:cNvPr id="20" name="Picture 8"/>
+                    <pic:cNvPicPr>
+                      <a:picLocks noChangeAspect="true"/>
+                    </pic:cNvPicPr>
+                  </pic:nvPicPr>
+                  <pic:blipFill>
+                    <a:blip r:embed="rId23"/>
+                    <a:stretch>
+                      <a:fillRect/>
+                    </a:stretch>
+                  </pic:blipFill>
+                  <pic:spPr>
+                    <a:xfrm>
+                      <a:off x="0" y="0"/>
+                      <a:ext cx="5273675" cy="5280660"/>
+                    </a:xfrm>
+                    <a:prstGeom prst="rect">
+                      <a:avLst/>
+                    </a:prstGeom>
+                    <a:noFill/>
+                    <a:ln>
+                      <a:noFill/>
+                    </a:ln>
+                  </pic:spPr>
+                </pic:pic>
+              </a:graphicData>
+            </a:graphic>
+          </wp:inline>
+        </w:drawing>
+      </w:r>
+    </w:p>
+    <w:p>
+      <w:pPr>
+        <w:numPr>
+          <w:ilvl w:val="0"/>
+          <w:numId w:val="0"/>
+        </w:numPr>
+        <w:jc w:val="both"/>
+        <w:rPr>
+          <w:rFonts w:hint="default"/>
+          <w:lang w:val="en"/>
+        </w:rPr>
+      </w:pPr>
+      <w:r>
+        <w:rPr>
+          <w:lang w:val="en"/>
+        </w:rPr>
+        <w:t>这一段表明需要输入</w:t>
+      </w:r>
+      <w:r>
+        <w:rPr>
+          <w:rFonts w:hint="default"/>
+          <w:lang w:val="en"/>
+        </w:rPr>
+        <w:t>6个数字，这六个数字必须要大于0小于6(注意&lt;+39&gt;&lt;+42&gt;，是先减一再和5比较，因此不能为0)，且互相不相等，所以这六个数字就是123456的排列组合中的一个。此时的内存布局如下图左：</w:t>
+      </w:r>
+    </w:p>
+    <w:p>
+      <w:pPr>
+        <w:numPr>
+          <w:ilvl w:val="0"/>
+          <w:numId w:val="0"/>
+        </w:numPr>
+        <w:jc w:val="center"/>
+        <w:rPr>
+          <w:rFonts w:hint="default"/>
+          <w:lang w:val="en"/>
+        </w:rPr>
+      </w:pPr>
+      <w:r>
+        <w:drawing>
+          <wp:inline distT="0" distB="0" distL="114300" distR="114300">
+            <wp:extent cx="1965325" cy="3260725"/>
+            <wp:effectExtent l="0" t="0" r="635" b="635"/>
+            <wp:docPr id="22" name="Picture 10"/>
+            <wp:cNvGraphicFramePr>
+              <a:graphicFrameLocks xmlns:a="http://schemas.openxmlformats.org/drawingml/2006/main" noChangeAspect="true"/>
+            </wp:cNvGraphicFramePr>
+            <a:graphic xmlns:a="http://schemas.openxmlformats.org/drawingml/2006/main">
+              <a:graphicData uri="http://schemas.openxmlformats.org/drawingml/2006/picture">
+                <pic:pic xmlns:pic="http://schemas.openxmlformats.org/drawingml/2006/picture">
+                  <pic:nvPicPr>
+                    <pic:cNvPr id="22" name="Picture 10"/>
+                    <pic:cNvPicPr>
+                      <a:picLocks noChangeAspect="true"/>
+                    </pic:cNvPicPr>
+                  </pic:nvPicPr>
+                  <pic:blipFill>
+                    <a:blip r:embed="rId24"/>
+                    <a:stretch>
+                      <a:fillRect/>
+                    </a:stretch>
+                  </pic:blipFill>
+                  <pic:spPr>
+                    <a:xfrm>
+                      <a:off x="0" y="0"/>
+                      <a:ext cx="1965325" cy="3260725"/>
+                    </a:xfrm>
+                    <a:prstGeom prst="rect">
+                      <a:avLst/>
+                    </a:prstGeom>
+                    <a:noFill/>
+                    <a:ln>
+                      <a:noFill/>
+                    </a:ln>
+                  </pic:spPr>
+                </pic:pic>
+              </a:graphicData>
+            </a:graphic>
+          </wp:inline>
+        </w:drawing>
+      </w:r>
+      <w:r>
+        <w:rPr>
+          <w:rFonts w:hint="default"/>
+          <w:lang w:val="en"/>
+        </w:rPr>
+        <w:t xml:space="preserve">      </w:t>
+      </w:r>
+      <w:r>
+        <w:drawing>
+          <wp:inline distT="0" distB="0" distL="114300" distR="114300">
+            <wp:extent cx="1941830" cy="3222625"/>
+            <wp:effectExtent l="0" t="0" r="8890" b="8255"/>
+            <wp:docPr id="23" name="Picture 11"/>
+            <wp:cNvGraphicFramePr>
+              <a:graphicFrameLocks xmlns:a="http://schemas.openxmlformats.org/drawingml/2006/main" noChangeAspect="true"/>
+            </wp:cNvGraphicFramePr>
+            <a:graphic xmlns:a="http://schemas.openxmlformats.org/drawingml/2006/main">
+              <a:graphicData uri="http://schemas.openxmlformats.org/drawingml/2006/picture">
+                <pic:pic xmlns:pic="http://schemas.openxmlformats.org/drawingml/2006/picture">
+                  <pic:nvPicPr>
+                    <pic:cNvPr id="23" name="Picture 11"/>
+                    <pic:cNvPicPr>
+                      <a:picLocks noChangeAspect="true"/>
+                    </pic:cNvPicPr>
+                  </pic:nvPicPr>
+                  <pic:blipFill>
+                    <a:blip r:embed="rId25"/>
+                    <a:stretch>
+                      <a:fillRect/>
+                    </a:stretch>
+                  </pic:blipFill>
+                  <pic:spPr>
+                    <a:xfrm>
+                      <a:off x="0" y="0"/>
+                      <a:ext cx="1941830" cy="3222625"/>
+                    </a:xfrm>
+                    <a:prstGeom prst="rect">
+                      <a:avLst/>
+                    </a:prstGeom>
+                    <a:noFill/>
+                    <a:ln>
+                      <a:noFill/>
+                    </a:ln>
+                  </pic:spPr>
+                </pic:pic>
+              </a:graphicData>
+            </a:graphic>
+          </wp:inline>
+        </w:drawing>
+      </w:r>
+    </w:p>
+    <w:p>
+      <w:pPr>
+        <w:numPr>
+          <w:ilvl w:val="0"/>
+          <w:numId w:val="0"/>
+        </w:numPr>
+        <w:jc w:val="both"/>
+        <w:rPr>
+          <w:rFonts w:hint="default"/>
+          <w:lang w:val="en"/>
+        </w:rPr>
+      </w:pPr>
+    </w:p>
+    <w:p>
+      <w:pPr>
+        <w:numPr>
+          <w:ilvl w:val="0"/>
+          <w:numId w:val="0"/>
+        </w:numPr>
+        <w:jc w:val="both"/>
+        <w:rPr>
+          <w:rFonts w:hint="default"/>
+          <w:lang w:val="en"/>
+        </w:rPr>
+      </w:pPr>
+      <w:r>
+        <w:rPr>
+          <w:rFonts w:hint="default"/>
+          <w:lang w:val="en"/>
+        </w:rPr>
+        <w:t>part2：</w:t>
+      </w:r>
+    </w:p>
+    <w:p>
+      <w:pPr>
+        <w:numPr>
+          <w:ilvl w:val="0"/>
+          <w:numId w:val="0"/>
+        </w:numPr>
+        <w:jc w:val="both"/>
+      </w:pPr>
+      <w:r>
+        <w:drawing>
+          <wp:inline distT="0" distB="0" distL="114300" distR="114300">
+            <wp:extent cx="5270500" cy="1577340"/>
+            <wp:effectExtent l="0" t="0" r="2540" b="7620"/>
+            <wp:docPr id="21" name="Picture 9"/>
+            <wp:cNvGraphicFramePr>
+              <a:graphicFrameLocks xmlns:a="http://schemas.openxmlformats.org/drawingml/2006/main" noChangeAspect="true"/>
+            </wp:cNvGraphicFramePr>
+            <a:graphic xmlns:a="http://schemas.openxmlformats.org/drawingml/2006/main">
+              <a:graphicData uri="http://schemas.openxmlformats.org/drawingml/2006/picture">
+                <pic:pic xmlns:pic="http://schemas.openxmlformats.org/drawingml/2006/picture">
+                  <pic:nvPicPr>
+                    <pic:cNvPr id="21" name="Picture 9"/>
+                    <pic:cNvPicPr>
+                      <a:picLocks noChangeAspect="true"/>
+                    </pic:cNvPicPr>
+                  </pic:nvPicPr>
+                  <pic:blipFill>
+                    <a:blip r:embed="rId26"/>
+                    <a:stretch>
+                      <a:fillRect/>
+                    </a:stretch>
+                  </pic:blipFill>
+                  <pic:spPr>
+                    <a:xfrm>
+                      <a:off x="0" y="0"/>
+                      <a:ext cx="5270500" cy="1577340"/>
+                    </a:xfrm>
+                    <a:prstGeom prst="rect">
+                      <a:avLst/>
+                    </a:prstGeom>
+                    <a:noFill/>
+                    <a:ln>
+                      <a:noFill/>
+                    </a:ln>
+                  </pic:spPr>
+                </pic:pic>
+              </a:graphicData>
+            </a:graphic>
+          </wp:inline>
+        </w:drawing>
+      </w:r>
+    </w:p>
+    <w:p>
+      <w:pPr>
+        <w:numPr>
+          <w:ilvl w:val="0"/>
+          <w:numId w:val="0"/>
+        </w:numPr>
+        <w:jc w:val="both"/>
+        <w:rPr>
+          <w:rFonts w:hint="default"/>
+          <w:lang w:val="en"/>
+        </w:rPr>
+      </w:pPr>
+      <w:r>
+        <w:rPr>
+          <w:lang w:val="en"/>
+        </w:rPr>
+        <w:t>将输入的六个数变成</w:t>
+      </w:r>
+      <w:r>
+        <w:rPr>
+          <w:rFonts w:hint="default"/>
+          <w:lang w:val="en"/>
+        </w:rPr>
+        <w:t>7与该数的差，如上图右</w:t>
+      </w:r>
+    </w:p>
+    <w:p>
+      <w:pPr>
+        <w:numPr>
+          <w:ilvl w:val="0"/>
+          <w:numId w:val="0"/>
+        </w:numPr>
+        <w:jc w:val="both"/>
+        <w:rPr>
+          <w:rFonts w:hint="default"/>
+          <w:lang w:val="en"/>
+        </w:rPr>
+      </w:pPr>
+    </w:p>
+    <w:p>
+      <w:pPr>
+        <w:numPr>
+          <w:ilvl w:val="0"/>
+          <w:numId w:val="0"/>
+        </w:numPr>
+        <w:jc w:val="both"/>
+        <w:rPr>
+          <w:rFonts w:hint="default"/>
+          <w:lang w:val="en"/>
+        </w:rPr>
+      </w:pPr>
+    </w:p>
+    <w:p>
+      <w:pPr>
+        <w:numPr>
+          <w:ilvl w:val="0"/>
+          <w:numId w:val="0"/>
+        </w:numPr>
+        <w:jc w:val="both"/>
+        <w:rPr>
+          <w:rFonts w:hint="default"/>
+          <w:lang w:val="en"/>
+        </w:rPr>
+      </w:pPr>
+      <w:r>
+        <w:rPr>
+          <w:rFonts w:hint="default"/>
+          <w:lang w:val="en"/>
+        </w:rPr>
+        <w:t>part3：</w:t>
+      </w:r>
+    </w:p>
+    <w:p>
+      <w:pPr>
+        <w:numPr>
+          <w:ilvl w:val="0"/>
+          <w:numId w:val="0"/>
+        </w:numPr>
+        <w:jc w:val="both"/>
+      </w:pPr>
+      <w:r>
+        <w:drawing>
+          <wp:inline distT="0" distB="0" distL="114300" distR="114300">
+            <wp:extent cx="5269230" cy="2809240"/>
+            <wp:effectExtent l="0" t="0" r="3810" b="10160"/>
+            <wp:docPr id="24" name="Picture 12"/>
+            <wp:cNvGraphicFramePr>
+              <a:graphicFrameLocks xmlns:a="http://schemas.openxmlformats.org/drawingml/2006/main" noChangeAspect="true"/>
+            </wp:cNvGraphicFramePr>
+            <a:graphic xmlns:a="http://schemas.openxmlformats.org/drawingml/2006/main">
+              <a:graphicData uri="http://schemas.openxmlformats.org/drawingml/2006/picture">
+                <pic:pic xmlns:pic="http://schemas.openxmlformats.org/drawingml/2006/picture">
+                  <pic:nvPicPr>
+                    <pic:cNvPr id="24" name="Picture 12"/>
+                    <pic:cNvPicPr>
+                      <a:picLocks noChangeAspect="true"/>
+                    </pic:cNvPicPr>
+                  </pic:nvPicPr>
+                  <pic:blipFill>
+                    <a:blip r:embed="rId27"/>
+                    <a:stretch>
+                      <a:fillRect/>
+                    </a:stretch>
+                  </pic:blipFill>
+                  <pic:spPr>
+                    <a:xfrm>
+                      <a:off x="0" y="0"/>
+                      <a:ext cx="5269230" cy="2809240"/>
+                    </a:xfrm>
+                    <a:prstGeom prst="rect">
+                      <a:avLst/>
+                    </a:prstGeom>
+                    <a:noFill/>
+                    <a:ln>
+                      <a:noFill/>
+                    </a:ln>
+                  </pic:spPr>
+                </pic:pic>
+              </a:graphicData>
+            </a:graphic>
+          </wp:inline>
+        </w:drawing>
+      </w:r>
+    </w:p>
+    <w:p>
+      <w:pPr>
+        <w:numPr>
+          <w:ilvl w:val="0"/>
+          <w:numId w:val="0"/>
+        </w:numPr>
+        <w:jc w:val="both"/>
+        <w:rPr>
+          <w:rFonts w:hint="default"/>
+          <w:lang w:val="en"/>
+        </w:rPr>
+      </w:pPr>
+      <w:r>
+        <w:rPr>
+          <w:lang w:val="en"/>
+        </w:rPr>
+        <w:t>对应的对内存的改动为：</w:t>
+      </w:r>
+    </w:p>
+    <w:p>
+      <w:pPr>
+        <w:numPr>
+          <w:ilvl w:val="0"/>
+          <w:numId w:val="0"/>
+        </w:numPr>
+        <w:jc w:val="left"/>
+        <w:rPr>
+          <w:rFonts w:hint="default"/>
+          <w:lang w:val="en"/>
+        </w:rPr>
+      </w:pPr>
+      <w:r>
+        <w:drawing>
+          <wp:inline distT="0" distB="0" distL="114300" distR="114300">
+            <wp:extent cx="3502025" cy="3693160"/>
+            <wp:effectExtent l="0" t="0" r="3175" b="10160"/>
+            <wp:docPr id="25" name="Picture 13"/>
+            <wp:cNvGraphicFramePr>
+              <a:graphicFrameLocks xmlns:a="http://schemas.openxmlformats.org/drawingml/2006/main" noChangeAspect="true"/>
+            </wp:cNvGraphicFramePr>
+            <a:graphic xmlns:a="http://schemas.openxmlformats.org/drawingml/2006/main">
+              <a:graphicData uri="http://schemas.openxmlformats.org/drawingml/2006/picture">
+                <pic:pic xmlns:pic="http://schemas.openxmlformats.org/drawingml/2006/picture">
+                  <pic:nvPicPr>
+                    <pic:cNvPr id="25" name="Picture 13"/>
+                    <pic:cNvPicPr>
+                      <a:picLocks noChangeAspect="true"/>
+                    </pic:cNvPicPr>
+                  </pic:nvPicPr>
+                  <pic:blipFill>
+                    <a:blip r:embed="rId28"/>
+                    <a:srcRect r="525"/>
+                    <a:stretch>
+                      <a:fillRect/>
+                    </a:stretch>
+                  </pic:blipFill>
+                  <pic:spPr>
+                    <a:xfrm>
+                      <a:off x="0" y="0"/>
+                      <a:ext cx="3502025" cy="3693160"/>
+                    </a:xfrm>
+                    <a:prstGeom prst="rect">
+                      <a:avLst/>
+                    </a:prstGeom>
+                    <a:noFill/>
+                    <a:ln>
+                      <a:noFill/>
+                    </a:ln>
+                  </pic:spPr>
+                </pic:pic>
+              </a:graphicData>
+            </a:graphic>
+          </wp:inline>
+        </w:drawing>
+      </w:r>
+      <w:r>
+        <w:drawing>
+          <wp:inline distT="0" distB="0" distL="114300" distR="114300">
+            <wp:extent cx="1724025" cy="2200910"/>
+            <wp:effectExtent l="0" t="0" r="13335" b="8890"/>
+            <wp:docPr id="53" name="Picture 14"/>
+            <wp:cNvGraphicFramePr>
+              <a:graphicFrameLocks xmlns:a="http://schemas.openxmlformats.org/drawingml/2006/main" noChangeAspect="true"/>
+            </wp:cNvGraphicFramePr>
+            <a:graphic xmlns:a="http://schemas.openxmlformats.org/drawingml/2006/main">
+              <a:graphicData uri="http://schemas.openxmlformats.org/drawingml/2006/picture">
+                <pic:pic xmlns:pic="http://schemas.openxmlformats.org/drawingml/2006/picture">
+                  <pic:nvPicPr>
+                    <pic:cNvPr id="53" name="Picture 14"/>
+                    <pic:cNvPicPr>
+                      <a:picLocks noChangeAspect="true"/>
+                    </pic:cNvPicPr>
+                  </pic:nvPicPr>
+                  <pic:blipFill>
+                    <a:blip r:embed="rId29"/>
+                    <a:stretch>
+                      <a:fillRect/>
+                    </a:stretch>
+                  </pic:blipFill>
+                  <pic:spPr>
+                    <a:xfrm>
+                      <a:off x="0" y="0"/>
+                      <a:ext cx="1724025" cy="2200910"/>
+                    </a:xfrm>
+                    <a:prstGeom prst="rect">
+                      <a:avLst/>
+                    </a:prstGeom>
+                    <a:noFill/>
+                    <a:ln>
+                      <a:noFill/>
+                    </a:ln>
+                  </pic:spPr>
+                </pic:pic>
+              </a:graphicData>
+            </a:graphic>
+          </wp:inline>
+        </w:drawing>
+      </w:r>
+    </w:p>
+    <w:p>
+      <w:pPr>
+        <w:numPr>
+          <w:ilvl w:val="0"/>
+          <w:numId w:val="0"/>
+        </w:numPr>
+        <w:jc w:val="both"/>
+        <w:rPr>
+          <w:rFonts w:hint="default"/>
+          <w:lang w:val="en"/>
+        </w:rPr>
+      </w:pPr>
+    </w:p>
+    <w:p>
+      <w:pPr>
+        <w:numPr>
+          <w:ilvl w:val="0"/>
+          <w:numId w:val="0"/>
+        </w:numPr>
+        <w:jc w:val="both"/>
+        <w:rPr>
+          <w:rFonts w:hint="default"/>
+          <w:lang w:val="en"/>
+        </w:rPr>
+      </w:pPr>
+    </w:p>
+    <w:p>
+      <w:pPr>
+        <w:numPr>
+          <w:ilvl w:val="0"/>
+          <w:numId w:val="0"/>
+        </w:numPr>
+        <w:jc w:val="both"/>
+        <w:rPr>
+          <w:rFonts w:hint="default"/>
+          <w:lang w:val="en"/>
+        </w:rPr>
+      </w:pPr>
+      <w:r>
+        <w:rPr>
+          <w:rFonts w:hint="default"/>
+          <w:lang w:val="en"/>
+        </w:rPr>
+        <w:t>part4：</w:t>
+      </w:r>
+    </w:p>
+    <w:p>
+      <w:pPr>
+        <w:numPr>
+          <w:ilvl w:val="0"/>
+          <w:numId w:val="0"/>
+        </w:numPr>
+        <w:jc w:val="both"/>
+      </w:pPr>
+      <w:r>
+        <w:drawing>
+          <wp:inline distT="0" distB="0" distL="114300" distR="114300">
+            <wp:extent cx="4540250" cy="3968115"/>
+            <wp:effectExtent l="0" t="0" r="1270" b="9525"/>
+            <wp:docPr id="55" name="Picture 16"/>
+            <wp:cNvGraphicFramePr>
+              <a:graphicFrameLocks xmlns:a="http://schemas.openxmlformats.org/drawingml/2006/main" noChangeAspect="true"/>
+            </wp:cNvGraphicFramePr>
+            <a:graphic xmlns:a="http://schemas.openxmlformats.org/drawingml/2006/main">
+              <a:graphicData uri="http://schemas.openxmlformats.org/drawingml/2006/picture">
+                <pic:pic xmlns:pic="http://schemas.openxmlformats.org/drawingml/2006/picture">
+                  <pic:nvPicPr>
+                    <pic:cNvPr id="55" name="Picture 16"/>
+                    <pic:cNvPicPr>
+                      <a:picLocks noChangeAspect="true"/>
+                    </pic:cNvPicPr>
+                  </pic:nvPicPr>
+                  <pic:blipFill>
+                    <a:blip r:embed="rId30"/>
+                    <a:stretch>
+                      <a:fillRect/>
+                    </a:stretch>
+                  </pic:blipFill>
+                  <pic:spPr>
+                    <a:xfrm>
+                      <a:off x="0" y="0"/>
+                      <a:ext cx="4540250" cy="3968115"/>
+                    </a:xfrm>
+                    <a:prstGeom prst="rect">
+                      <a:avLst/>
+                    </a:prstGeom>
+                    <a:noFill/>
+                    <a:ln>
+                      <a:noFill/>
+                    </a:ln>
+                  </pic:spPr>
+                </pic:pic>
+              </a:graphicData>
+            </a:graphic>
+          </wp:inline>
+        </w:drawing>
+      </w:r>
+    </w:p>
+    <w:p>
+      <w:pPr>
+        <w:numPr>
+          <w:ilvl w:val="0"/>
+          <w:numId w:val="0"/>
+        </w:numPr>
+        <w:jc w:val="both"/>
+        <w:rPr>
+          <w:rFonts w:hint="default"/>
+          <w:lang w:val="en"/>
+        </w:rPr>
+      </w:pPr>
+      <w:r>
+        <w:rPr>
+          <w:lang w:val="en"/>
+        </w:rPr>
+        <w:t>需要保证串成的链表按照大小排列，根据数组</w:t>
+      </w:r>
+      <w:r>
+        <w:rPr>
+          <w:rFonts w:hint="default"/>
+          <w:lang w:val="en"/>
+        </w:rPr>
+        <w:t>NUM=[332，168，924，691，477，443]这几个数字可以得知，应该输入4 3 2 1 6 5，被7减去后就是3 4 5 6 1 2，作为NUM索引刚好是降序排列</w:t>
+      </w:r>
+    </w:p>
+    <w:p>
+      <w:pPr>
+        <w:numPr>
+          <w:ilvl w:val="0"/>
+          <w:numId w:val="0"/>
+        </w:numPr>
+        <w:jc w:val="both"/>
+        <w:rPr>
+          <w:rFonts w:hint="default"/>
+          <w:lang w:val="en"/>
+        </w:rPr>
+      </w:pPr>
+    </w:p>
+    <w:p>
+      <w:pPr>
+        <w:numPr>
+          <w:ilvl w:val="0"/>
+          <w:numId w:val="0"/>
+        </w:numPr>
+        <w:jc w:val="both"/>
+        <w:rPr>
+          <w:rFonts w:hint="default"/>
+          <w:lang w:val="en"/>
+        </w:rPr>
+      </w:pPr>
     </w:p>
     <w:sectPr>
       <w:pgSz w:w="11906" w:h="16838"/>
@@ -1383,7 +3775,7 @@
   <w:docDefaults>
     <w:rPrDefault>
       <w:rPr>
-        <w:rFonts w:asciiTheme="minorHAnsi" w:hAnsiTheme="minorHAnsi" w:eastAsiaTheme="minorEastAsia" w:cstheme="minorBidi"/>
+        <w:rFonts w:ascii="Times New Roman" w:hAnsi="Times New Roman" w:eastAsia="宋体" w:cs="Times New Roman"/>
       </w:rPr>
     </w:rPrDefault>
   </w:docDefaults>
@@ -1666,6 +4058,32 @@
       </w:tblCellMar>
     </w:tblPr>
   </w:style>
+  <w:style w:type="character" w:styleId="4">
+    <w:name w:val="HTML Code"/>
+    <w:basedOn w:val="2"/>
+    <w:uiPriority w:val="0"/>
+    <w:rPr>
+      <w:rFonts w:ascii="Courier New" w:hAnsi="Courier New" w:cs="Courier New"/>
+      <w:sz w:val="20"/>
+      <w:szCs w:val="20"/>
+    </w:rPr>
+  </w:style>
+  <w:style w:type="paragraph" w:styleId="5">
+    <w:name w:val="Normal (Web)"/>
+    <w:uiPriority w:val="0"/>
+    <w:pPr>
+      <w:spacing w:before="0" w:beforeAutospacing="1" w:after="0" w:afterAutospacing="1"/>
+      <w:ind w:left="0" w:right="0"/>
+      <w:jc w:val="left"/>
+    </w:pPr>
+    <w:rPr>
+      <w:rFonts w:ascii="Times New Roman" w:hAnsi="Times New Roman" w:eastAsia="宋体" w:cs="Times New Roman"/>
+      <w:kern w:val="0"/>
+      <w:sz w:val="24"/>
+      <w:szCs w:val="24"/>
+      <w:lang w:val="en-US" w:eastAsia="zh-CN" w:bidi="ar"/>
+    </w:rPr>
+  </w:style>
 </w:styles>
 </file>
 

</xml_diff>